<commit_message>
updated ConfigurationItems doc after formal review added review doc itself as well
</commit_message>
<xml_diff>
--- a/Documents/External/Configuration Items BlueLib Android_JaiVis_20161122_01V01.docx
+++ b/Documents/External/Configuration Items BlueLib Android_JaiVis_20161122_01V01.docx
@@ -171,7 +171,7 @@
         </w:numPr>
         <w:ind w:left="432" w:hanging="432"/>
       </w:pPr>
-      <w:bookmarkStart w:id="0" w:name="_Toc462313050"/>
+      <w:bookmarkStart w:id="0" w:name="_Toc470073395"/>
       <w:r>
         <w:t>Approval</w:t>
       </w:r>
@@ -474,7 +474,7 @@
           <w:numId w:val="0"/>
         </w:numPr>
       </w:pPr>
-      <w:bookmarkStart w:id="1" w:name="_Toc462313051"/>
+      <w:bookmarkStart w:id="1" w:name="_Toc470073396"/>
       <w:r>
         <w:t>Revision</w:t>
       </w:r>
@@ -720,6 +720,7 @@
               </w:rPr>
               <w:t xml:space="preserve">me </w:t>
             </w:r>
+            <w:proofErr w:type="spellStart"/>
             <w:r>
               <w:rPr>
                 <w:rFonts w:eastAsia="Calibri" w:cs="Arial"/>
@@ -732,6 +733,7 @@
               </w:rPr>
               <w:t>ser</w:t>
             </w:r>
+            <w:proofErr w:type="spellEnd"/>
           </w:p>
         </w:tc>
         <w:tc>
@@ -836,6 +838,12 @@
                 <w:rFonts w:eastAsia="Calibri" w:cs="Arial"/>
               </w:rPr>
             </w:pPr>
+            <w:r>
+              <w:rPr>
+                <w:rFonts w:eastAsia="Calibri" w:cs="Arial"/>
+              </w:rPr>
+              <w:t>1.0</w:t>
+            </w:r>
           </w:p>
         </w:tc>
         <w:tc>
@@ -853,6 +861,12 @@
                 <w:rFonts w:eastAsia="Calibri" w:cs="Arial"/>
               </w:rPr>
             </w:pPr>
+            <w:r>
+              <w:rPr>
+                <w:rFonts w:eastAsia="Calibri" w:cs="Arial"/>
+              </w:rPr>
+              <w:t>2016-Dec-21</w:t>
+            </w:r>
           </w:p>
         </w:tc>
         <w:tc>
@@ -870,6 +884,12 @@
                 <w:rFonts w:eastAsia="Calibri" w:cs="Arial"/>
               </w:rPr>
             </w:pPr>
+            <w:r>
+              <w:rPr>
+                <w:rFonts w:eastAsia="Calibri" w:cs="Arial"/>
+              </w:rPr>
+              <w:t>Bas Flaton</w:t>
+            </w:r>
           </w:p>
         </w:tc>
         <w:tc>
@@ -887,6 +907,12 @@
                 <w:rFonts w:eastAsia="Calibri" w:cs="Arial"/>
               </w:rPr>
             </w:pPr>
+            <w:r>
+              <w:rPr>
+                <w:rFonts w:eastAsia="Calibri" w:cs="Arial"/>
+              </w:rPr>
+              <w:t>Applied improvements coming from formal review session</w:t>
+            </w:r>
           </w:p>
         </w:tc>
         <w:tc>
@@ -904,6 +930,12 @@
                 <w:rFonts w:eastAsia="Calibri" w:cs="Arial"/>
               </w:rPr>
             </w:pPr>
+            <w:r>
+              <w:rPr>
+                <w:rFonts w:eastAsia="Calibri" w:cs="Arial"/>
+              </w:rPr>
+              <w:t>Review session</w:t>
+            </w:r>
           </w:p>
         </w:tc>
       </w:tr>
@@ -918,7 +950,7 @@
         </w:numPr>
       </w:pPr>
       <w:bookmarkStart w:id="2" w:name="_Toc423348423"/>
-      <w:bookmarkStart w:id="3" w:name="_Toc462313052"/>
+      <w:bookmarkStart w:id="3" w:name="_Toc470073397"/>
       <w:r>
         <w:t>Open I</w:t>
       </w:r>
@@ -1140,8 +1172,8 @@
               <w:rFonts w:asciiTheme="minorHAnsi" w:eastAsiaTheme="minorEastAsia" w:hAnsiTheme="minorHAnsi" w:cstheme="minorBidi"/>
               <w:b w:val="0"/>
               <w:noProof/>
-              <w:sz w:val="22"/>
-              <w:szCs w:val="22"/>
+              <w:sz w:val="24"/>
+              <w:szCs w:val="24"/>
             </w:rPr>
           </w:pPr>
           <w:r>
@@ -1153,7 +1185,7 @@
           <w:r>
             <w:fldChar w:fldCharType="separate"/>
           </w:r>
-          <w:hyperlink w:anchor="_Toc462313050" w:history="1">
+          <w:hyperlink w:anchor="_Toc470073395" w:history="1">
             <w:r>
               <w:rPr>
                 <w:rStyle w:val="Hyperlink"/>
@@ -1180,7 +1212,7 @@
                 <w:noProof/>
                 <w:webHidden/>
               </w:rPr>
-              <w:instrText xml:space="preserve"> PAGEREF _Toc462313050 \h </w:instrText>
+              <w:instrText xml:space="preserve"> PAGEREF _Toc470073395 \h </w:instrText>
             </w:r>
             <w:r>
               <w:rPr>
@@ -1218,11 +1250,11 @@
               <w:rFonts w:asciiTheme="minorHAnsi" w:eastAsiaTheme="minorEastAsia" w:hAnsiTheme="minorHAnsi" w:cstheme="minorBidi"/>
               <w:b w:val="0"/>
               <w:noProof/>
-              <w:sz w:val="22"/>
-              <w:szCs w:val="22"/>
+              <w:sz w:val="24"/>
+              <w:szCs w:val="24"/>
             </w:rPr>
           </w:pPr>
-          <w:hyperlink w:anchor="_Toc462313051" w:history="1">
+          <w:hyperlink w:anchor="_Toc470073396" w:history="1">
             <w:r>
               <w:rPr>
                 <w:rStyle w:val="Hyperlink"/>
@@ -1249,7 +1281,7 @@
                 <w:noProof/>
                 <w:webHidden/>
               </w:rPr>
-              <w:instrText xml:space="preserve"> PAGEREF _Toc462313051 \h </w:instrText>
+              <w:instrText xml:space="preserve"> PAGEREF _Toc470073396 \h </w:instrText>
             </w:r>
             <w:r>
               <w:rPr>
@@ -1287,11 +1319,11 @@
               <w:rFonts w:asciiTheme="minorHAnsi" w:eastAsiaTheme="minorEastAsia" w:hAnsiTheme="minorHAnsi" w:cstheme="minorBidi"/>
               <w:b w:val="0"/>
               <w:noProof/>
-              <w:sz w:val="22"/>
-              <w:szCs w:val="22"/>
+              <w:sz w:val="24"/>
+              <w:szCs w:val="24"/>
             </w:rPr>
           </w:pPr>
-          <w:hyperlink w:anchor="_Toc462313052" w:history="1">
+          <w:hyperlink w:anchor="_Toc470073397" w:history="1">
             <w:r>
               <w:rPr>
                 <w:rStyle w:val="Hyperlink"/>
@@ -1318,7 +1350,7 @@
                 <w:noProof/>
                 <w:webHidden/>
               </w:rPr>
-              <w:instrText xml:space="preserve"> PAGEREF _Toc462313052 \h </w:instrText>
+              <w:instrText xml:space="preserve"> PAGEREF _Toc470073397 \h </w:instrText>
             </w:r>
             <w:r>
               <w:rPr>
@@ -1356,11 +1388,11 @@
               <w:rFonts w:asciiTheme="minorHAnsi" w:eastAsiaTheme="minorEastAsia" w:hAnsiTheme="minorHAnsi" w:cstheme="minorBidi"/>
               <w:b w:val="0"/>
               <w:noProof/>
-              <w:sz w:val="22"/>
-              <w:szCs w:val="22"/>
+              <w:sz w:val="24"/>
+              <w:szCs w:val="24"/>
             </w:rPr>
           </w:pPr>
-          <w:hyperlink w:anchor="_Toc462313053" w:history="1">
+          <w:hyperlink w:anchor="_Toc470073398" w:history="1">
             <w:r>
               <w:rPr>
                 <w:rStyle w:val="Hyperlink"/>
@@ -1373,8 +1405,8 @@
                 <w:rFonts w:asciiTheme="minorHAnsi" w:eastAsiaTheme="minorEastAsia" w:hAnsiTheme="minorHAnsi" w:cstheme="minorBidi"/>
                 <w:b w:val="0"/>
                 <w:noProof/>
-                <w:sz w:val="22"/>
-                <w:szCs w:val="22"/>
+                <w:sz w:val="24"/>
+                <w:szCs w:val="24"/>
               </w:rPr>
               <w:tab/>
             </w:r>
@@ -1404,7 +1436,7 @@
                 <w:noProof/>
                 <w:webHidden/>
               </w:rPr>
-              <w:instrText xml:space="preserve"> PAGEREF _Toc462313053 \h </w:instrText>
+              <w:instrText xml:space="preserve"> PAGEREF _Toc470073398 \h </w:instrText>
             </w:r>
             <w:r>
               <w:rPr>
@@ -1439,17 +1471,17 @@
           <w:pPr>
             <w:pStyle w:val="TOC2"/>
             <w:tabs>
-              <w:tab w:val="left" w:pos="880"/>
+              <w:tab w:val="left" w:pos="720"/>
               <w:tab w:val="right" w:leader="dot" w:pos="9631"/>
             </w:tabs>
             <w:rPr>
               <w:rFonts w:asciiTheme="minorHAnsi" w:eastAsiaTheme="minorEastAsia" w:hAnsiTheme="minorHAnsi" w:cstheme="minorBidi"/>
               <w:noProof/>
-              <w:sz w:val="22"/>
-              <w:szCs w:val="22"/>
+              <w:sz w:val="24"/>
+              <w:szCs w:val="24"/>
             </w:rPr>
           </w:pPr>
-          <w:hyperlink w:anchor="_Toc462313054" w:history="1">
+          <w:hyperlink w:anchor="_Toc470073399" w:history="1">
             <w:r>
               <w:rPr>
                 <w:rStyle w:val="Hyperlink"/>
@@ -1461,8 +1493,8 @@
               <w:rPr>
                 <w:rFonts w:asciiTheme="minorHAnsi" w:eastAsiaTheme="minorEastAsia" w:hAnsiTheme="minorHAnsi" w:cstheme="minorBidi"/>
                 <w:noProof/>
-                <w:sz w:val="22"/>
-                <w:szCs w:val="22"/>
+                <w:sz w:val="24"/>
+                <w:szCs w:val="24"/>
               </w:rPr>
               <w:tab/>
             </w:r>
@@ -1492,7 +1524,7 @@
                 <w:noProof/>
                 <w:webHidden/>
               </w:rPr>
-              <w:instrText xml:space="preserve"> PAGEREF _Toc462313054 \h </w:instrText>
+              <w:instrText xml:space="preserve"> PAGEREF _Toc470073399 \h </w:instrText>
             </w:r>
             <w:r>
               <w:rPr>
@@ -1527,17 +1559,17 @@
           <w:pPr>
             <w:pStyle w:val="TOC2"/>
             <w:tabs>
-              <w:tab w:val="left" w:pos="880"/>
+              <w:tab w:val="left" w:pos="720"/>
               <w:tab w:val="right" w:leader="dot" w:pos="9631"/>
             </w:tabs>
             <w:rPr>
               <w:rFonts w:asciiTheme="minorHAnsi" w:eastAsiaTheme="minorEastAsia" w:hAnsiTheme="minorHAnsi" w:cstheme="minorBidi"/>
               <w:noProof/>
-              <w:sz w:val="22"/>
-              <w:szCs w:val="22"/>
+              <w:sz w:val="24"/>
+              <w:szCs w:val="24"/>
             </w:rPr>
           </w:pPr>
-          <w:hyperlink w:anchor="_Toc462313055" w:history="1">
+          <w:hyperlink w:anchor="_Toc470073400" w:history="1">
             <w:r>
               <w:rPr>
                 <w:rStyle w:val="Hyperlink"/>
@@ -1549,8 +1581,8 @@
               <w:rPr>
                 <w:rFonts w:asciiTheme="minorHAnsi" w:eastAsiaTheme="minorEastAsia" w:hAnsiTheme="minorHAnsi" w:cstheme="minorBidi"/>
                 <w:noProof/>
-                <w:sz w:val="22"/>
-                <w:szCs w:val="22"/>
+                <w:sz w:val="24"/>
+                <w:szCs w:val="24"/>
               </w:rPr>
               <w:tab/>
             </w:r>
@@ -1580,7 +1612,7 @@
                 <w:noProof/>
                 <w:webHidden/>
               </w:rPr>
-              <w:instrText xml:space="preserve"> PAGEREF _Toc462313055 \h </w:instrText>
+              <w:instrText xml:space="preserve"> PAGEREF _Toc470073400 \h </w:instrText>
             </w:r>
             <w:r>
               <w:rPr>
@@ -1615,17 +1647,17 @@
           <w:pPr>
             <w:pStyle w:val="TOC2"/>
             <w:tabs>
-              <w:tab w:val="left" w:pos="880"/>
+              <w:tab w:val="left" w:pos="720"/>
               <w:tab w:val="right" w:leader="dot" w:pos="9631"/>
             </w:tabs>
             <w:rPr>
               <w:rFonts w:asciiTheme="minorHAnsi" w:eastAsiaTheme="minorEastAsia" w:hAnsiTheme="minorHAnsi" w:cstheme="minorBidi"/>
               <w:noProof/>
-              <w:sz w:val="22"/>
-              <w:szCs w:val="22"/>
+              <w:sz w:val="24"/>
+              <w:szCs w:val="24"/>
             </w:rPr>
           </w:pPr>
-          <w:hyperlink w:anchor="_Toc462313056" w:history="1">
+          <w:hyperlink w:anchor="_Toc470073401" w:history="1">
             <w:r>
               <w:rPr>
                 <w:rStyle w:val="Hyperlink"/>
@@ -1637,8 +1669,8 @@
               <w:rPr>
                 <w:rFonts w:asciiTheme="minorHAnsi" w:eastAsiaTheme="minorEastAsia" w:hAnsiTheme="minorHAnsi" w:cstheme="minorBidi"/>
                 <w:noProof/>
-                <w:sz w:val="22"/>
-                <w:szCs w:val="22"/>
+                <w:sz w:val="24"/>
+                <w:szCs w:val="24"/>
               </w:rPr>
               <w:tab/>
             </w:r>
@@ -1668,7 +1700,7 @@
                 <w:noProof/>
                 <w:webHidden/>
               </w:rPr>
-              <w:instrText xml:space="preserve"> PAGEREF _Toc462313056 \h </w:instrText>
+              <w:instrText xml:space="preserve"> PAGEREF _Toc470073401 \h </w:instrText>
             </w:r>
             <w:r>
               <w:rPr>
@@ -1703,17 +1735,17 @@
           <w:pPr>
             <w:pStyle w:val="TOC2"/>
             <w:tabs>
-              <w:tab w:val="left" w:pos="880"/>
+              <w:tab w:val="left" w:pos="720"/>
               <w:tab w:val="right" w:leader="dot" w:pos="9631"/>
             </w:tabs>
             <w:rPr>
               <w:rFonts w:asciiTheme="minorHAnsi" w:eastAsiaTheme="minorEastAsia" w:hAnsiTheme="minorHAnsi" w:cstheme="minorBidi"/>
               <w:noProof/>
-              <w:sz w:val="22"/>
-              <w:szCs w:val="22"/>
+              <w:sz w:val="24"/>
+              <w:szCs w:val="24"/>
             </w:rPr>
           </w:pPr>
-          <w:hyperlink w:anchor="_Toc462313057" w:history="1">
+          <w:hyperlink w:anchor="_Toc470073402" w:history="1">
             <w:r>
               <w:rPr>
                 <w:rStyle w:val="Hyperlink"/>
@@ -1725,8 +1757,8 @@
               <w:rPr>
                 <w:rFonts w:asciiTheme="minorHAnsi" w:eastAsiaTheme="minorEastAsia" w:hAnsiTheme="minorHAnsi" w:cstheme="minorBidi"/>
                 <w:noProof/>
-                <w:sz w:val="22"/>
-                <w:szCs w:val="22"/>
+                <w:sz w:val="24"/>
+                <w:szCs w:val="24"/>
               </w:rPr>
               <w:tab/>
             </w:r>
@@ -1756,7 +1788,7 @@
                 <w:noProof/>
                 <w:webHidden/>
               </w:rPr>
-              <w:instrText xml:space="preserve"> PAGEREF _Toc462313057 \h </w:instrText>
+              <w:instrText xml:space="preserve"> PAGEREF _Toc470073402 \h </w:instrText>
             </w:r>
             <w:r>
               <w:rPr>
@@ -1794,11 +1826,11 @@
               <w:rFonts w:asciiTheme="minorHAnsi" w:eastAsiaTheme="minorEastAsia" w:hAnsiTheme="minorHAnsi" w:cstheme="minorBidi"/>
               <w:b w:val="0"/>
               <w:noProof/>
-              <w:sz w:val="22"/>
-              <w:szCs w:val="22"/>
+              <w:sz w:val="24"/>
+              <w:szCs w:val="24"/>
             </w:rPr>
           </w:pPr>
-          <w:hyperlink w:anchor="_Toc462313058" w:history="1">
+          <w:hyperlink w:anchor="_Toc470073403" w:history="1">
             <w:r>
               <w:rPr>
                 <w:rStyle w:val="Hyperlink"/>
@@ -1812,8 +1844,8 @@
                 <w:rFonts w:asciiTheme="minorHAnsi" w:eastAsiaTheme="minorEastAsia" w:hAnsiTheme="minorHAnsi" w:cstheme="minorBidi"/>
                 <w:b w:val="0"/>
                 <w:noProof/>
-                <w:sz w:val="22"/>
-                <w:szCs w:val="22"/>
+                <w:sz w:val="24"/>
+                <w:szCs w:val="24"/>
               </w:rPr>
               <w:tab/>
             </w:r>
@@ -1843,7 +1875,7 @@
                 <w:noProof/>
                 <w:webHidden/>
               </w:rPr>
-              <w:instrText xml:space="preserve"> PAGEREF _Toc462313058 \h </w:instrText>
+              <w:instrText xml:space="preserve"> PAGEREF _Toc470073403 \h </w:instrText>
             </w:r>
             <w:r>
               <w:rPr>
@@ -1878,17 +1910,17 @@
           <w:pPr>
             <w:pStyle w:val="TOC2"/>
             <w:tabs>
-              <w:tab w:val="left" w:pos="880"/>
+              <w:tab w:val="left" w:pos="720"/>
               <w:tab w:val="right" w:leader="dot" w:pos="9631"/>
             </w:tabs>
             <w:rPr>
               <w:rFonts w:asciiTheme="minorHAnsi" w:eastAsiaTheme="minorEastAsia" w:hAnsiTheme="minorHAnsi" w:cstheme="minorBidi"/>
               <w:noProof/>
-              <w:sz w:val="22"/>
-              <w:szCs w:val="22"/>
+              <w:sz w:val="24"/>
+              <w:szCs w:val="24"/>
             </w:rPr>
           </w:pPr>
-          <w:hyperlink w:anchor="_Toc462313059" w:history="1">
+          <w:hyperlink w:anchor="_Toc470073404" w:history="1">
             <w:r>
               <w:rPr>
                 <w:rStyle w:val="Hyperlink"/>
@@ -1900,8 +1932,8 @@
               <w:rPr>
                 <w:rFonts w:asciiTheme="minorHAnsi" w:eastAsiaTheme="minorEastAsia" w:hAnsiTheme="minorHAnsi" w:cstheme="minorBidi"/>
                 <w:noProof/>
-                <w:sz w:val="22"/>
-                <w:szCs w:val="22"/>
+                <w:sz w:val="24"/>
+                <w:szCs w:val="24"/>
               </w:rPr>
               <w:tab/>
             </w:r>
@@ -1931,7 +1963,7 @@
                 <w:noProof/>
                 <w:webHidden/>
               </w:rPr>
-              <w:instrText xml:space="preserve"> PAGEREF _Toc462313059 \h </w:instrText>
+              <w:instrText xml:space="preserve"> PAGEREF _Toc470073404 \h </w:instrText>
             </w:r>
             <w:r>
               <w:rPr>
@@ -1966,17 +1998,17 @@
           <w:pPr>
             <w:pStyle w:val="TOC2"/>
             <w:tabs>
-              <w:tab w:val="left" w:pos="880"/>
+              <w:tab w:val="left" w:pos="720"/>
               <w:tab w:val="right" w:leader="dot" w:pos="9631"/>
             </w:tabs>
             <w:rPr>
               <w:rFonts w:asciiTheme="minorHAnsi" w:eastAsiaTheme="minorEastAsia" w:hAnsiTheme="minorHAnsi" w:cstheme="minorBidi"/>
               <w:noProof/>
-              <w:sz w:val="22"/>
-              <w:szCs w:val="22"/>
+              <w:sz w:val="24"/>
+              <w:szCs w:val="24"/>
             </w:rPr>
           </w:pPr>
-          <w:hyperlink w:anchor="_Toc462313060" w:history="1">
+          <w:hyperlink w:anchor="_Toc470073405" w:history="1">
             <w:r>
               <w:rPr>
                 <w:rStyle w:val="Hyperlink"/>
@@ -1988,8 +2020,8 @@
               <w:rPr>
                 <w:rFonts w:asciiTheme="minorHAnsi" w:eastAsiaTheme="minorEastAsia" w:hAnsiTheme="minorHAnsi" w:cstheme="minorBidi"/>
                 <w:noProof/>
-                <w:sz w:val="22"/>
-                <w:szCs w:val="22"/>
+                <w:sz w:val="24"/>
+                <w:szCs w:val="24"/>
               </w:rPr>
               <w:tab/>
             </w:r>
@@ -2019,7 +2051,7 @@
                 <w:noProof/>
                 <w:webHidden/>
               </w:rPr>
-              <w:instrText xml:space="preserve"> PAGEREF _Toc462313060 \h </w:instrText>
+              <w:instrText xml:space="preserve"> PAGEREF _Toc470073405 \h </w:instrText>
             </w:r>
             <w:r>
               <w:rPr>
@@ -2074,6 +2106,8 @@
       <w:r>
         <w:br w:type="page"/>
       </w:r>
+      <w:bookmarkStart w:id="4" w:name="_GoBack"/>
+      <w:bookmarkEnd w:id="4"/>
     </w:p>
     <w:p/>
     <w:p>
@@ -2084,11 +2118,11 @@
           <w:numId w:val="9"/>
         </w:numPr>
       </w:pPr>
-      <w:bookmarkStart w:id="4" w:name="_Toc462313053"/>
+      <w:bookmarkStart w:id="5" w:name="_Toc470073398"/>
       <w:r>
         <w:t>Introduction</w:t>
       </w:r>
-      <w:bookmarkEnd w:id="4"/>
+      <w:bookmarkEnd w:id="5"/>
       <w:r>
         <w:t xml:space="preserve"> </w:t>
       </w:r>
@@ -2098,11 +2132,11 @@
         <w:pStyle w:val="Heading2"/>
         <w:jc w:val="both"/>
       </w:pPr>
-      <w:bookmarkStart w:id="5" w:name="_Toc462313054"/>
+      <w:bookmarkStart w:id="6" w:name="_Toc470073399"/>
       <w:r>
         <w:t>Purpose</w:t>
       </w:r>
-      <w:bookmarkEnd w:id="5"/>
+      <w:bookmarkEnd w:id="6"/>
     </w:p>
     <w:p>
       <w:pPr>
@@ -2146,11 +2180,11 @@
         <w:pStyle w:val="Heading2"/>
         <w:jc w:val="both"/>
       </w:pPr>
-      <w:bookmarkStart w:id="6" w:name="_Toc462313055"/>
+      <w:bookmarkStart w:id="7" w:name="_Toc470073400"/>
       <w:r>
         <w:t>Scope</w:t>
       </w:r>
-      <w:bookmarkEnd w:id="6"/>
+      <w:bookmarkEnd w:id="7"/>
     </w:p>
     <w:p>
       <w:pPr>
@@ -2236,11 +2270,11 @@
         <w:pStyle w:val="Heading2"/>
         <w:jc w:val="both"/>
       </w:pPr>
-      <w:bookmarkStart w:id="7" w:name="_Toc462313056"/>
+      <w:bookmarkStart w:id="8" w:name="_Toc470073401"/>
       <w:r>
         <w:t>References</w:t>
       </w:r>
-      <w:bookmarkEnd w:id="7"/>
+      <w:bookmarkEnd w:id="8"/>
     </w:p>
     <w:p>
       <w:pPr>
@@ -2471,24 +2505,24 @@
       <w:pPr>
         <w:pStyle w:val="Heading2"/>
       </w:pPr>
-      <w:bookmarkStart w:id="8" w:name="_Toc392688049"/>
-      <w:bookmarkStart w:id="9" w:name="_Toc417379734"/>
-      <w:bookmarkStart w:id="10" w:name="_Toc462313057"/>
+      <w:bookmarkStart w:id="9" w:name="_Toc392688049"/>
+      <w:bookmarkStart w:id="10" w:name="_Toc417379734"/>
+      <w:bookmarkStart w:id="11" w:name="_Toc470073402"/>
       <w:r>
         <w:t>Terminology</w:t>
       </w:r>
       <w:r>
         <w:t xml:space="preserve"> </w:t>
       </w:r>
-      <w:bookmarkEnd w:id="8"/>
       <w:bookmarkEnd w:id="9"/>
+      <w:bookmarkEnd w:id="10"/>
       <w:r>
         <w:t xml:space="preserve">&amp; </w:t>
       </w:r>
       <w:r>
         <w:t>Abbreviations</w:t>
       </w:r>
-      <w:bookmarkEnd w:id="10"/>
+      <w:bookmarkEnd w:id="11"/>
     </w:p>
     <w:p>
       <w:pPr>
@@ -2631,23 +2665,23 @@
           <w:i/>
         </w:rPr>
       </w:pPr>
-      <w:bookmarkStart w:id="11" w:name="_Toc442260271"/>
-      <w:bookmarkStart w:id="12" w:name="_Toc462313058"/>
+      <w:bookmarkStart w:id="12" w:name="_Toc442260271"/>
+      <w:bookmarkStart w:id="13" w:name="_Toc470073403"/>
       <w:r>
         <w:t>Configuration Status Accounting</w:t>
       </w:r>
-      <w:bookmarkEnd w:id="11"/>
       <w:bookmarkEnd w:id="12"/>
+      <w:bookmarkEnd w:id="13"/>
     </w:p>
     <w:p>
       <w:pPr>
         <w:pStyle w:val="Heading2"/>
       </w:pPr>
-      <w:bookmarkStart w:id="13" w:name="_Toc462313059"/>
+      <w:bookmarkStart w:id="14" w:name="_Toc470073404"/>
       <w:r>
         <w:t>Versions</w:t>
       </w:r>
-      <w:bookmarkEnd w:id="13"/>
+      <w:bookmarkEnd w:id="14"/>
     </w:p>
     <w:p>
       <w:pPr>
@@ -2998,7 +3032,35 @@
           <w:i/>
           <w:color w:val="000000" w:themeColor="text1"/>
         </w:rPr>
-        <w:t>No additional software configurations are delivered.</w:t>
+        <w:t xml:space="preserve">No additional software </w:t>
+      </w:r>
+      <w:r>
+        <w:rPr>
+          <w:i/>
+          <w:color w:val="000000" w:themeColor="text1"/>
+        </w:rPr>
+        <w:t xml:space="preserve">configurations are delivered, however dependencies on external libraries are implied by using the </w:t>
+      </w:r>
+      <w:r>
+        <w:rPr>
+          <w:i/>
+          <w:color w:val="000000" w:themeColor="text1"/>
+        </w:rPr>
+        <w:t>released library</w:t>
+      </w:r>
+      <w:r>
+        <w:rPr>
+          <w:i/>
+          <w:color w:val="000000" w:themeColor="text1"/>
+        </w:rPr>
+        <w:t xml:space="preserve">. The exact versions of those external libraries can be found by consulting the following file and looking for </w:t>
+      </w:r>
+      <w:r>
+        <w:rPr>
+          <w:i/>
+          <w:color w:val="000000" w:themeColor="text1"/>
+        </w:rPr>
+        <w:t>‘compile’ dependencies:</w:t>
       </w:r>
     </w:p>
     <w:p>
@@ -3009,44 +3071,39 @@
           <w:color w:val="000000" w:themeColor="text1"/>
         </w:rPr>
       </w:pPr>
+      <w:hyperlink r:id="rId12" w:history="1">
+        <w:r>
+          <w:rPr>
+            <w:rStyle w:val="Hyperlink"/>
+            <w:i/>
+          </w:rPr>
+          <w:t>https://bitbucket.atlas.philips.com/projects/EHSHN/repos/android-shinelib/browse/Source/ShineLib/shinelib/build.gradle?at=refs%2Ftags%2F2.0.3</w:t>
+        </w:r>
+      </w:hyperlink>
+    </w:p>
+    <w:p>
+      <w:pPr>
+        <w:spacing w:after="0"/>
+        <w:rPr>
+          <w:i/>
+          <w:color w:val="000000" w:themeColor="text1"/>
+        </w:rPr>
+      </w:pPr>
+    </w:p>
+    <w:p>
+      <w:pPr>
+        <w:spacing w:after="0"/>
+        <w:rPr>
+          <w:i/>
+          <w:color w:val="000000" w:themeColor="text1"/>
+        </w:rPr>
+      </w:pPr>
       <w:r>
         <w:rPr>
           <w:i/>
           <w:color w:val="000000" w:themeColor="text1"/>
         </w:rPr>
-        <w:t>Rationale; We specify the required dependencies to use our software system and require the customer to use a dependency management tool (</w:t>
-      </w:r>
-      <w:proofErr w:type="spellStart"/>
-      <w:r>
-        <w:rPr>
-          <w:i/>
-          <w:color w:val="000000" w:themeColor="text1"/>
-        </w:rPr>
-        <w:t>gradle</w:t>
-      </w:r>
-      <w:proofErr w:type="spellEnd"/>
-      <w:r>
-        <w:rPr>
-          <w:i/>
-          <w:color w:val="000000" w:themeColor="text1"/>
-        </w:rPr>
-        <w:t>) to take in the required dependencies from our artifact storage (</w:t>
-      </w:r>
-      <w:proofErr w:type="spellStart"/>
-      <w:r>
-        <w:rPr>
-          <w:i/>
-          <w:color w:val="000000" w:themeColor="text1"/>
-        </w:rPr>
-        <w:t>Artifactory</w:t>
-      </w:r>
-      <w:proofErr w:type="spellEnd"/>
-      <w:r>
-        <w:rPr>
-          <w:i/>
-          <w:color w:val="000000" w:themeColor="text1"/>
-        </w:rPr>
-        <w:t>). All dependencies have been approved by Philips IP&amp;S.</w:t>
+        <w:t>All dependencies have been approved by Philips IP&amp;S.</w:t>
       </w:r>
     </w:p>
     <w:p>
@@ -3066,12 +3123,12 @@
       <w:pPr>
         <w:pStyle w:val="Heading2"/>
       </w:pPr>
-      <w:bookmarkStart w:id="14" w:name="_Toc462313060"/>
+      <w:bookmarkStart w:id="15" w:name="_Toc470073405"/>
       <w:r>
         <w:lastRenderedPageBreak/>
         <w:t>Changes</w:t>
       </w:r>
-      <w:bookmarkEnd w:id="14"/>
+      <w:bookmarkEnd w:id="15"/>
     </w:p>
     <w:p>
       <w:pPr>
@@ -3088,14 +3145,11 @@
         <w:t>Not applicable. Rationale; all manual and automated test steps are run after every change on a release.</w:t>
       </w:r>
     </w:p>
-    <w:p>
-      <w:bookmarkStart w:id="15" w:name="_GoBack"/>
-      <w:bookmarkEnd w:id="15"/>
-    </w:p>
+    <w:p/>
     <w:sectPr>
-      <w:headerReference w:type="even" r:id="rId12"/>
-      <w:headerReference w:type="default" r:id="rId13"/>
-      <w:footerReference w:type="default" r:id="rId14"/>
+      <w:headerReference w:type="even" r:id="rId13"/>
+      <w:headerReference w:type="default" r:id="rId14"/>
+      <w:footerReference w:type="default" r:id="rId15"/>
       <w:pgSz w:w="11909" w:h="16834" w:code="9"/>
       <w:pgMar w:top="1985" w:right="1134" w:bottom="851" w:left="1134" w:header="561" w:footer="227" w:gutter="0"/>
       <w:cols w:space="720"/>
@@ -3365,7 +3419,7 @@
             <w:pStyle w:val="Footer"/>
           </w:pPr>
           <w:r>
-            <w:t>0.1</w:t>
+            <w:t>1.0</w:t>
           </w:r>
         </w:p>
       </w:tc>
@@ -3466,7 +3520,7 @@
             <w:pStyle w:val="Footer"/>
           </w:pPr>
           <w:r>
-            <w:t>draft</w:t>
+            <w:t>approved</w:t>
           </w:r>
         </w:p>
       </w:tc>
@@ -3509,24 +3563,15 @@
               <w:tag w:val="DLCPolicyLabelValue"/>
               <w:id w:val="1902704217"/>
               <w:lock w:val="contentLocked"/>
-              <w:placeholder>
-                <w:docPart w:val="0B6D338997A24C41B4C5B3AAEAE1734A"/>
-              </w:placeholder>
               <w:dataBinding w:prefixMappings="xmlns:ns0='http://schemas.microsoft.com/office/2006/metadata/properties' xmlns:ns1='http://www.w3.org/2001/XMLSchema-instance' xmlns:ns2='5db227b6-3c56-4158-ad71-bd648583e357' xmlns:ns3='ce34623b-5c11-4b5b-b0d3-7d70f0a3097a' " w:xpath="/ns0:properties[1]/documentManagement[1]/ns3:DLCPolicyLabelValue[1]" w:storeItemID="{7438131F-7539-474A-BC86-ECBF587956E8}"/>
               <w:text w:multiLine="1"/>
             </w:sdtPr>
             <w:sdtEndPr/>
             <w:sdtContent>
               <w:r>
-                <w:rPr>
-                  <w:lang w:val="en-GB"/>
-                </w:rPr>
                 <w:t>1.0</w:t>
               </w:r>
               <w:r>
-                <w:rPr>
-                  <w:lang w:val="en-GB"/>
-                </w:rPr>
                 <w:br/>
                 <w:t>Approved</w:t>
               </w:r>
@@ -3571,7 +3616,7 @@
             <w:rPr>
               <w:noProof/>
             </w:rPr>
-            <w:t>6</w:t>
+            <w:t>3</w:t>
           </w:r>
           <w:r>
             <w:fldChar w:fldCharType="end"/>
@@ -3579,27 +3624,14 @@
           <w:r>
             <w:t xml:space="preserve"> of </w:t>
           </w:r>
-          <w:r>
-            <w:fldChar w:fldCharType="begin"/>
-          </w:r>
-          <w:r>
-            <w:instrText xml:space="preserve"> NUMPAGES  \* Arabic  \* MERGEFORMAT </w:instrText>
-          </w:r>
-          <w:r>
-            <w:fldChar w:fldCharType="separate"/>
-          </w:r>
-          <w:r>
-            <w:rPr>
-              <w:noProof/>
-            </w:rPr>
-            <w:t>6</w:t>
-          </w:r>
-          <w:r>
-            <w:rPr>
-              <w:noProof/>
-            </w:rPr>
-            <w:fldChar w:fldCharType="end"/>
-          </w:r>
+          <w:fldSimple w:instr=" NUMPAGES  \* Arabic  \* MERGEFORMAT ">
+            <w:r>
+              <w:rPr>
+                <w:noProof/>
+              </w:rPr>
+              <w:t>6</w:t>
+            </w:r>
+          </w:fldSimple>
         </w:p>
       </w:tc>
     </w:tr>
@@ -3718,7 +3750,6 @@
             <w:rPr>
               <w:rFonts w:ascii="Calibri" w:hAnsi="Calibri" w:cs="Calibri"/>
               <w:noProof/>
-              <w:lang w:val="en-GB" w:eastAsia="en-GB"/>
             </w:rPr>
             <w:drawing>
               <wp:inline distT="0" distB="0" distL="0" distR="0" wp14:anchorId="5FAC147E" wp14:editId="5FAC147F">
@@ -3878,7 +3909,6 @@
     <w:r>
       <w:rPr>
         <w:noProof/>
-        <w:lang w:val="en-GB" w:eastAsia="en-GB"/>
       </w:rPr>
       <mc:AlternateContent>
         <mc:Choice Requires="wps">
@@ -5483,6 +5513,7 @@
     <w:lsdException w:name="HTML Sample" w:semiHidden="1" w:unhideWhenUsed="1"/>
     <w:lsdException w:name="HTML Typewriter" w:semiHidden="1" w:unhideWhenUsed="1"/>
     <w:lsdException w:name="HTML Variable" w:semiHidden="1" w:unhideWhenUsed="1"/>
+    <w:lsdException w:name="Normal Table" w:semiHidden="1" w:unhideWhenUsed="1"/>
     <w:lsdException w:name="annotation subject" w:semiHidden="1" w:unhideWhenUsed="1"/>
     <w:lsdException w:name="No List" w:semiHidden="1" w:unhideWhenUsed="1"/>
     <w:lsdException w:name="Outline List 1" w:semiHidden="1" w:unhideWhenUsed="1"/>
@@ -5528,9 +5559,11 @@
     <w:lsdException w:name="Table Subtle 1" w:semiHidden="1" w:unhideWhenUsed="1"/>
     <w:lsdException w:name="Table Subtle 2" w:semiHidden="1" w:unhideWhenUsed="1"/>
     <w:lsdException w:name="Table Web 1" w:semiHidden="1" w:unhideWhenUsed="1"/>
+    <w:lsdException w:name="Table Web 2" w:semiHidden="1" w:unhideWhenUsed="1"/>
     <w:lsdException w:name="Table Web 3" w:semiHidden="1" w:unhideWhenUsed="1"/>
     <w:lsdException w:name="Balloon Text" w:semiHidden="1" w:unhideWhenUsed="1"/>
     <w:lsdException w:name="Table Grid" w:uiPriority="59"/>
+    <w:lsdException w:name="Table Theme" w:semiHidden="1" w:unhideWhenUsed="1"/>
     <w:lsdException w:name="Placeholder Text" w:semiHidden="1" w:uiPriority="99"/>
     <w:lsdException w:name="No Spacing" w:uiPriority="1" w:qFormat="1"/>
     <w:lsdException w:name="Light Shading" w:uiPriority="60"/>
@@ -6689,584 +6722,18 @@
     <w:unhideWhenUsed/>
     <w:rsid w:val="00FD1899"/>
   </w:style>
-</w:styles>
-</file>
-
-<file path=word/glossary/document.xml><?xml version="1.0" encoding="utf-8"?>
-<w:glossaryDocument xmlns:wpc="http://schemas.microsoft.com/office/word/2010/wordprocessingCanvas" xmlns:mo="http://schemas.microsoft.com/office/mac/office/2008/main" xmlns:mc="http://schemas.openxmlformats.org/markup-compatibility/2006" xmlns:mv="urn:schemas-microsoft-com:mac:vml" xmlns:o="urn:schemas-microsoft-com:office:office" xmlns:r="http://schemas.openxmlformats.org/officeDocument/2006/relationships" xmlns:m="http://schemas.openxmlformats.org/officeDocument/2006/math" xmlns:v="urn:schemas-microsoft-com:vml" xmlns:wp14="http://schemas.microsoft.com/office/word/2010/wordprocessingDrawing" xmlns:wp="http://schemas.openxmlformats.org/drawingml/2006/wordprocessingDrawing" xmlns:w10="urn:schemas-microsoft-com:office:word" xmlns:w="http://schemas.openxmlformats.org/wordprocessingml/2006/main" xmlns:w14="http://schemas.microsoft.com/office/word/2010/wordml" xmlns:w15="http://schemas.microsoft.com/office/word/2012/wordml" xmlns:wpg="http://schemas.microsoft.com/office/word/2010/wordprocessingGroup" xmlns:wpi="http://schemas.microsoft.com/office/word/2010/wordprocessingInk" xmlns:wne="http://schemas.microsoft.com/office/word/2006/wordml" xmlns:wps="http://schemas.microsoft.com/office/word/2010/wordprocessingShape" mc:Ignorable="w14 w15 wp14"/>
-</file>
-
-<file path=word/glossary/fontTable.xml><?xml version="1.0" encoding="utf-8"?>
-<w:fonts xmlns:mc="http://schemas.openxmlformats.org/markup-compatibility/2006" xmlns:r="http://schemas.openxmlformats.org/officeDocument/2006/relationships" xmlns:w="http://schemas.openxmlformats.org/wordprocessingml/2006/main" xmlns:w14="http://schemas.microsoft.com/office/word/2010/wordml" xmlns:w15="http://schemas.microsoft.com/office/word/2012/wordml" mc:Ignorable="w14 w15">
-  <w:font w:name="Symbol">
-    <w:panose1 w:val="05050102010706020507"/>
-    <w:charset w:val="02"/>
-    <w:family w:val="auto"/>
-    <w:pitch w:val="variable"/>
-    <w:sig w:usb0="00000000" w:usb1="10000000" w:usb2="00000000" w:usb3="00000000" w:csb0="80000000" w:csb1="00000000"/>
-  </w:font>
-  <w:font w:name="Times New Roman">
-    <w:panose1 w:val="02020603050405020304"/>
-    <w:charset w:val="00"/>
-    <w:family w:val="auto"/>
-    <w:pitch w:val="variable"/>
-    <w:sig w:usb0="E0002AEF" w:usb1="C0007841" w:usb2="00000009" w:usb3="00000000" w:csb0="000001FF" w:csb1="00000000"/>
-  </w:font>
-  <w:font w:name="Arial">
-    <w:panose1 w:val="020B0604020202020204"/>
-    <w:charset w:val="00"/>
-    <w:family w:val="auto"/>
-    <w:pitch w:val="variable"/>
-    <w:sig w:usb0="E0002AFF" w:usb1="C0007843" w:usb2="00000009" w:usb3="00000000" w:csb0="000001FF" w:csb1="00000000"/>
-  </w:font>
-  <w:font w:name="Courier New">
-    <w:panose1 w:val="02070309020205020404"/>
-    <w:charset w:val="00"/>
-    <w:family w:val="auto"/>
-    <w:pitch w:val="variable"/>
-    <w:sig w:usb0="E0002AFF" w:usb1="C0007843" w:usb2="00000009" w:usb3="00000000" w:csb0="000001FF" w:csb1="00000000"/>
-  </w:font>
-  <w:font w:name="Wingdings">
-    <w:panose1 w:val="05000000000000000000"/>
-    <w:charset w:val="02"/>
-    <w:family w:val="auto"/>
-    <w:pitch w:val="variable"/>
-    <w:sig w:usb0="00000000" w:usb1="10000000" w:usb2="00000000" w:usb3="00000000" w:csb0="80000000" w:csb1="00000000"/>
-  </w:font>
-  <w:font w:name="Calibri">
-    <w:panose1 w:val="020F0502020204030204"/>
-    <w:charset w:val="00"/>
-    <w:family w:val="auto"/>
-    <w:pitch w:val="variable"/>
-    <w:sig w:usb0="E00002FF" w:usb1="4000ACFF" w:usb2="00000001" w:usb3="00000000" w:csb0="0000019F" w:csb1="00000000"/>
-  </w:font>
-  <w:font w:name="Tahoma">
-    <w:panose1 w:val="020B0604030504040204"/>
-    <w:charset w:val="00"/>
-    <w:family w:val="swiss"/>
-    <w:pitch w:val="variable"/>
-    <w:sig w:usb0="E1002EFF" w:usb1="C000605B" w:usb2="00000029" w:usb3="00000000" w:csb0="000101FF" w:csb1="00000000"/>
-  </w:font>
-  <w:font w:name="Helvetica">
-    <w:panose1 w:val="00000000000000000000"/>
-    <w:charset w:val="00"/>
-    <w:family w:val="auto"/>
-    <w:pitch w:val="variable"/>
-    <w:sig w:usb0="E00002FF" w:usb1="5000785B" w:usb2="00000000" w:usb3="00000000" w:csb0="0000019F" w:csb1="00000000"/>
-  </w:font>
-  <w:font w:name="Cambria">
-    <w:panose1 w:val="02040503050406030204"/>
-    <w:charset w:val="00"/>
-    <w:family w:val="auto"/>
-    <w:pitch w:val="variable"/>
-    <w:sig w:usb0="E00002FF" w:usb1="400004FF" w:usb2="00000000" w:usb3="00000000" w:csb0="0000019F" w:csb1="00000000"/>
-  </w:font>
-  <w:font w:name="Calibri Light">
-    <w:panose1 w:val="020F0302020204030204"/>
-    <w:charset w:val="00"/>
-    <w:family w:val="auto"/>
-    <w:pitch w:val="variable"/>
-    <w:sig w:usb0="A00002EF" w:usb1="4000207B" w:usb2="00000000" w:usb3="00000000" w:csb0="0000019F" w:csb1="00000000"/>
-  </w:font>
-</w:fonts>
-</file>
-
-<file path=word/glossary/settings.xml><?xml version="1.0" encoding="utf-8"?>
-<w:settings xmlns:mc="http://schemas.openxmlformats.org/markup-compatibility/2006" xmlns:o="urn:schemas-microsoft-com:office:office" xmlns:r="http://schemas.openxmlformats.org/officeDocument/2006/relationships" xmlns:m="http://schemas.openxmlformats.org/officeDocument/2006/math" xmlns:v="urn:schemas-microsoft-com:vml" xmlns:w10="urn:schemas-microsoft-com:office:word" xmlns:w="http://schemas.openxmlformats.org/wordprocessingml/2006/main" xmlns:w14="http://schemas.microsoft.com/office/word/2010/wordml" xmlns:w15="http://schemas.microsoft.com/office/word/2012/wordml" xmlns:sl="http://schemas.openxmlformats.org/schemaLibrary/2006/main" mc:Ignorable="w14 w15">
-  <w:view w:val="normal"/>
-  <w:defaultTabStop w:val="708"/>
-  <w:hyphenationZone w:val="425"/>
-  <w:characterSpacingControl w:val="doNotCompress"/>
-  <w:compat>
-    <w:useFELayout/>
-    <w:compatSetting w:name="compatibilityMode" w:uri="http://schemas.microsoft.com/office/word" w:val="15"/>
-    <w:compatSetting w:name="overrideTableStyleFontSizeAndJustification" w:uri="http://schemas.microsoft.com/office/word" w:val="1"/>
-    <w:compatSetting w:name="enableOpenTypeFeatures" w:uri="http://schemas.microsoft.com/office/word" w:val="1"/>
-    <w:compatSetting w:name="doNotFlipMirrorIndents" w:uri="http://schemas.microsoft.com/office/word" w:val="1"/>
-    <w:compatSetting w:name="differentiateMultirowTableHeaders" w:uri="http://schemas.microsoft.com/office/word" w:val="1"/>
-  </w:compat>
-  <w:rsids>
-    <w:rsidRoot w:val="00043955"/>
-    <w:rsid w:val="00043955"/>
-    <w:rsid w:val="001B6D29"/>
-    <w:rsid w:val="00341A71"/>
-    <w:rsid w:val="003F0A4E"/>
-    <w:rsid w:val="004816DD"/>
-    <w:rsid w:val="004F5EF2"/>
-    <w:rsid w:val="005D2E96"/>
-    <w:rsid w:val="005F1D55"/>
-    <w:rsid w:val="00612845"/>
-    <w:rsid w:val="00763366"/>
-    <w:rsid w:val="00846892"/>
-    <w:rsid w:val="00996475"/>
-    <w:rsid w:val="00CD4028"/>
-  </w:rsids>
-  <m:mathPr>
-    <m:mathFont m:val="Cambria Math"/>
-    <m:brkBin m:val="before"/>
-    <m:brkBinSub m:val="--"/>
-    <m:smallFrac m:val="0"/>
-    <m:dispDef/>
-    <m:lMargin m:val="0"/>
-    <m:rMargin m:val="0"/>
-    <m:defJc m:val="centerGroup"/>
-    <m:wrapIndent m:val="1440"/>
-    <m:intLim m:val="subSup"/>
-    <m:naryLim m:val="undOvr"/>
-  </m:mathPr>
-  <w:themeFontLang w:val="nl-NL" w:eastAsia="x-none" w:bidi="x-none"/>
-  <w:clrSchemeMapping w:bg1="light1" w:t1="dark1" w:bg2="light2" w:t2="dark2" w:accent1="accent1" w:accent2="accent2" w:accent3="accent3" w:accent4="accent4" w:accent5="accent5" w:accent6="accent6" w:hyperlink="hyperlink" w:followedHyperlink="followedHyperlink"/>
-  <w:decimalSymbol w:val=","/>
-  <w:listSeparator w:val=","/>
-  <w15:chartTrackingRefBased/>
-</w:settings>
-</file>
-
-<file path=word/glossary/styles.xml><?xml version="1.0" encoding="utf-8"?>
-<w:styles xmlns:mc="http://schemas.openxmlformats.org/markup-compatibility/2006" xmlns:r="http://schemas.openxmlformats.org/officeDocument/2006/relationships" xmlns:w="http://schemas.openxmlformats.org/wordprocessingml/2006/main" xmlns:w14="http://schemas.microsoft.com/office/word/2010/wordml" xmlns:w15="http://schemas.microsoft.com/office/word/2012/wordml" mc:Ignorable="w14 w15">
-  <w:docDefaults>
-    <w:rPrDefault>
-      <w:rPr>
-        <w:rFonts w:asciiTheme="minorHAnsi" w:eastAsiaTheme="minorEastAsia" w:hAnsiTheme="minorHAnsi" w:cstheme="minorBidi"/>
-        <w:sz w:val="22"/>
-        <w:szCs w:val="22"/>
-        <w:lang w:val="nl-NL" w:eastAsia="nl-NL" w:bidi="ar-SA"/>
-      </w:rPr>
-    </w:rPrDefault>
-    <w:pPrDefault>
-      <w:pPr>
-        <w:spacing w:after="160" w:line="259" w:lineRule="auto"/>
-      </w:pPr>
-    </w:pPrDefault>
-  </w:docDefaults>
-  <w:latentStyles w:defLockedState="0" w:defUIPriority="99" w:defSemiHidden="0" w:defUnhideWhenUsed="0" w:defQFormat="0" w:count="382">
-    <w:lsdException w:name="Normal" w:uiPriority="0" w:qFormat="1"/>
-    <w:lsdException w:name="heading 1" w:uiPriority="9" w:qFormat="1"/>
-    <w:lsdException w:name="heading 2" w:semiHidden="1" w:uiPriority="9" w:unhideWhenUsed="1" w:qFormat="1"/>
-    <w:lsdException w:name="heading 3" w:semiHidden="1" w:uiPriority="9" w:unhideWhenUsed="1" w:qFormat="1"/>
-    <w:lsdException w:name="heading 4" w:semiHidden="1" w:uiPriority="9" w:unhideWhenUsed="1" w:qFormat="1"/>
-    <w:lsdException w:name="heading 5" w:semiHidden="1" w:uiPriority="9" w:unhideWhenUsed="1" w:qFormat="1"/>
-    <w:lsdException w:name="heading 6" w:semiHidden="1" w:uiPriority="9" w:unhideWhenUsed="1" w:qFormat="1"/>
-    <w:lsdException w:name="heading 7" w:semiHidden="1" w:uiPriority="9" w:unhideWhenUsed="1" w:qFormat="1"/>
-    <w:lsdException w:name="heading 8" w:semiHidden="1" w:uiPriority="9" w:unhideWhenUsed="1" w:qFormat="1"/>
-    <w:lsdException w:name="heading 9" w:semiHidden="1" w:uiPriority="9" w:unhideWhenUsed="1" w:qFormat="1"/>
-    <w:lsdException w:name="index 1" w:semiHidden="1" w:unhideWhenUsed="1"/>
-    <w:lsdException w:name="index 2" w:semiHidden="1" w:unhideWhenUsed="1"/>
-    <w:lsdException w:name="index 3" w:semiHidden="1" w:unhideWhenUsed="1"/>
-    <w:lsdException w:name="index 4" w:semiHidden="1" w:unhideWhenUsed="1"/>
-    <w:lsdException w:name="index 5" w:semiHidden="1" w:unhideWhenUsed="1"/>
-    <w:lsdException w:name="index 6" w:semiHidden="1" w:unhideWhenUsed="1"/>
-    <w:lsdException w:name="index 7" w:semiHidden="1" w:unhideWhenUsed="1"/>
-    <w:lsdException w:name="index 8" w:semiHidden="1" w:unhideWhenUsed="1"/>
-    <w:lsdException w:name="index 9" w:semiHidden="1" w:unhideWhenUsed="1"/>
-    <w:lsdException w:name="toc 1" w:semiHidden="1" w:uiPriority="39" w:unhideWhenUsed="1"/>
-    <w:lsdException w:name="toc 2" w:semiHidden="1" w:uiPriority="39" w:unhideWhenUsed="1"/>
-    <w:lsdException w:name="toc 3" w:semiHidden="1" w:uiPriority="39" w:unhideWhenUsed="1"/>
-    <w:lsdException w:name="toc 4" w:semiHidden="1" w:uiPriority="39" w:unhideWhenUsed="1"/>
-    <w:lsdException w:name="toc 5" w:semiHidden="1" w:uiPriority="39" w:unhideWhenUsed="1"/>
-    <w:lsdException w:name="toc 6" w:semiHidden="1" w:uiPriority="39" w:unhideWhenUsed="1"/>
-    <w:lsdException w:name="toc 7" w:semiHidden="1" w:uiPriority="39" w:unhideWhenUsed="1"/>
-    <w:lsdException w:name="toc 8" w:semiHidden="1" w:uiPriority="39" w:unhideWhenUsed="1"/>
-    <w:lsdException w:name="toc 9" w:semiHidden="1" w:uiPriority="39" w:unhideWhenUsed="1"/>
-    <w:lsdException w:name="Normal Indent" w:semiHidden="1" w:unhideWhenUsed="1"/>
-    <w:lsdException w:name="footnote text" w:semiHidden="1" w:unhideWhenUsed="1"/>
-    <w:lsdException w:name="annotation text" w:semiHidden="1" w:unhideWhenUsed="1"/>
-    <w:lsdException w:name="header" w:semiHidden="1" w:unhideWhenUsed="1"/>
-    <w:lsdException w:name="footer" w:semiHidden="1" w:unhideWhenUsed="1"/>
-    <w:lsdException w:name="index heading" w:semiHidden="1" w:unhideWhenUsed="1"/>
-    <w:lsdException w:name="caption" w:semiHidden="1" w:uiPriority="35" w:unhideWhenUsed="1" w:qFormat="1"/>
-    <w:lsdException w:name="table of figures" w:semiHidden="1" w:unhideWhenUsed="1"/>
-    <w:lsdException w:name="envelope address" w:semiHidden="1" w:unhideWhenUsed="1"/>
-    <w:lsdException w:name="envelope return" w:semiHidden="1" w:unhideWhenUsed="1"/>
-    <w:lsdException w:name="footnote reference" w:semiHidden="1" w:unhideWhenUsed="1"/>
-    <w:lsdException w:name="annotation reference" w:semiHidden="1" w:unhideWhenUsed="1"/>
-    <w:lsdException w:name="line number" w:semiHidden="1" w:unhideWhenUsed="1"/>
-    <w:lsdException w:name="page number" w:semiHidden="1" w:unhideWhenUsed="1"/>
-    <w:lsdException w:name="endnote reference" w:semiHidden="1" w:unhideWhenUsed="1"/>
-    <w:lsdException w:name="endnote text" w:semiHidden="1" w:unhideWhenUsed="1"/>
-    <w:lsdException w:name="table of authorities" w:semiHidden="1" w:unhideWhenUsed="1"/>
-    <w:lsdException w:name="macro" w:semiHidden="1" w:unhideWhenUsed="1"/>
-    <w:lsdException w:name="toa heading" w:semiHidden="1" w:unhideWhenUsed="1"/>
-    <w:lsdException w:name="List" w:semiHidden="1" w:unhideWhenUsed="1"/>
-    <w:lsdException w:name="List Bullet" w:semiHidden="1" w:unhideWhenUsed="1"/>
-    <w:lsdException w:name="List Number" w:semiHidden="1" w:unhideWhenUsed="1"/>
-    <w:lsdException w:name="List 2" w:semiHidden="1" w:unhideWhenUsed="1"/>
-    <w:lsdException w:name="List 3" w:semiHidden="1" w:unhideWhenUsed="1"/>
-    <w:lsdException w:name="List 4" w:semiHidden="1" w:unhideWhenUsed="1"/>
-    <w:lsdException w:name="List 5" w:semiHidden="1" w:unhideWhenUsed="1"/>
-    <w:lsdException w:name="List Bullet 2" w:semiHidden="1" w:unhideWhenUsed="1"/>
-    <w:lsdException w:name="List Bullet 3" w:semiHidden="1" w:unhideWhenUsed="1"/>
-    <w:lsdException w:name="List Bullet 4" w:semiHidden="1" w:unhideWhenUsed="1"/>
-    <w:lsdException w:name="List Bullet 5" w:semiHidden="1" w:unhideWhenUsed="1"/>
-    <w:lsdException w:name="List Number 2" w:semiHidden="1" w:unhideWhenUsed="1"/>
-    <w:lsdException w:name="List Number 3" w:semiHidden="1" w:unhideWhenUsed="1"/>
-    <w:lsdException w:name="List Number 4" w:semiHidden="1" w:unhideWhenUsed="1"/>
-    <w:lsdException w:name="List Number 5" w:semiHidden="1" w:unhideWhenUsed="1"/>
-    <w:lsdException w:name="Title" w:uiPriority="10" w:qFormat="1"/>
-    <w:lsdException w:name="Closing" w:semiHidden="1" w:unhideWhenUsed="1"/>
-    <w:lsdException w:name="Signature" w:semiHidden="1" w:unhideWhenUsed="1"/>
-    <w:lsdException w:name="Default Paragraph Font" w:semiHidden="1" w:uiPriority="1" w:unhideWhenUsed="1"/>
-    <w:lsdException w:name="Body Text" w:semiHidden="1" w:unhideWhenUsed="1"/>
-    <w:lsdException w:name="Body Text Indent" w:semiHidden="1" w:unhideWhenUsed="1"/>
-    <w:lsdException w:name="List Continue" w:semiHidden="1" w:unhideWhenUsed="1"/>
-    <w:lsdException w:name="List Continue 2" w:semiHidden="1" w:unhideWhenUsed="1"/>
-    <w:lsdException w:name="List Continue 3" w:semiHidden="1" w:unhideWhenUsed="1"/>
-    <w:lsdException w:name="List Continue 4" w:semiHidden="1" w:unhideWhenUsed="1"/>
-    <w:lsdException w:name="List Continue 5" w:semiHidden="1" w:unhideWhenUsed="1"/>
-    <w:lsdException w:name="Message Header" w:semiHidden="1" w:unhideWhenUsed="1"/>
-    <w:lsdException w:name="Subtitle" w:uiPriority="11" w:qFormat="1"/>
-    <w:lsdException w:name="Salutation" w:semiHidden="1" w:unhideWhenUsed="1"/>
-    <w:lsdException w:name="Date" w:semiHidden="1" w:unhideWhenUsed="1"/>
-    <w:lsdException w:name="Body Text First Indent" w:semiHidden="1" w:unhideWhenUsed="1"/>
-    <w:lsdException w:name="Body Text First Indent 2" w:semiHidden="1" w:unhideWhenUsed="1"/>
-    <w:lsdException w:name="Note Heading" w:semiHidden="1" w:unhideWhenUsed="1"/>
-    <w:lsdException w:name="Body Text 2" w:semiHidden="1" w:unhideWhenUsed="1"/>
-    <w:lsdException w:name="Body Text 3" w:semiHidden="1" w:unhideWhenUsed="1"/>
-    <w:lsdException w:name="Body Text Indent 2" w:semiHidden="1" w:unhideWhenUsed="1"/>
-    <w:lsdException w:name="Body Text Indent 3" w:semiHidden="1" w:unhideWhenUsed="1"/>
-    <w:lsdException w:name="Block Text" w:semiHidden="1" w:unhideWhenUsed="1"/>
-    <w:lsdException w:name="Hyperlink" w:semiHidden="1" w:unhideWhenUsed="1"/>
-    <w:lsdException w:name="FollowedHyperlink" w:semiHidden="1" w:unhideWhenUsed="1"/>
-    <w:lsdException w:name="Strong" w:uiPriority="22" w:qFormat="1"/>
-    <w:lsdException w:name="Emphasis" w:uiPriority="20" w:qFormat="1"/>
-    <w:lsdException w:name="Document Map" w:semiHidden="1" w:unhideWhenUsed="1"/>
-    <w:lsdException w:name="Plain Text" w:semiHidden="1" w:unhideWhenUsed="1"/>
-    <w:lsdException w:name="E-mail Signature" w:semiHidden="1" w:unhideWhenUsed="1"/>
-    <w:lsdException w:name="HTML Top of Form" w:semiHidden="1" w:unhideWhenUsed="1"/>
-    <w:lsdException w:name="HTML Bottom of Form" w:semiHidden="1" w:unhideWhenUsed="1"/>
-    <w:lsdException w:name="Normal (Web)" w:semiHidden="1" w:unhideWhenUsed="1"/>
-    <w:lsdException w:name="HTML Acronym" w:semiHidden="1" w:unhideWhenUsed="1"/>
-    <w:lsdException w:name="HTML Address" w:semiHidden="1" w:unhideWhenUsed="1"/>
-    <w:lsdException w:name="HTML Cite" w:semiHidden="1" w:unhideWhenUsed="1"/>
-    <w:lsdException w:name="HTML Code" w:semiHidden="1" w:unhideWhenUsed="1"/>
-    <w:lsdException w:name="HTML Definition" w:semiHidden="1" w:unhideWhenUsed="1"/>
-    <w:lsdException w:name="HTML Keyboard" w:semiHidden="1" w:unhideWhenUsed="1"/>
-    <w:lsdException w:name="HTML Preformatted" w:semiHidden="1" w:unhideWhenUsed="1"/>
-    <w:lsdException w:name="HTML Sample" w:semiHidden="1" w:unhideWhenUsed="1"/>
-    <w:lsdException w:name="HTML Typewriter" w:semiHidden="1" w:unhideWhenUsed="1"/>
-    <w:lsdException w:name="HTML Variable" w:semiHidden="1" w:unhideWhenUsed="1"/>
-    <w:lsdException w:name="annotation subject" w:semiHidden="1" w:unhideWhenUsed="1"/>
-    <w:lsdException w:name="No List" w:semiHidden="1" w:unhideWhenUsed="1"/>
-    <w:lsdException w:name="Outline List 1" w:semiHidden="1" w:unhideWhenUsed="1"/>
-    <w:lsdException w:name="Outline List 2" w:semiHidden="1" w:unhideWhenUsed="1"/>
-    <w:lsdException w:name="Outline List 3" w:semiHidden="1" w:unhideWhenUsed="1"/>
-    <w:lsdException w:name="Table Simple 1" w:semiHidden="1" w:unhideWhenUsed="1"/>
-    <w:lsdException w:name="Table Simple 2" w:semiHidden="1" w:unhideWhenUsed="1"/>
-    <w:lsdException w:name="Table Simple 3" w:semiHidden="1" w:unhideWhenUsed="1"/>
-    <w:lsdException w:name="Table Classic 1" w:semiHidden="1" w:unhideWhenUsed="1"/>
-    <w:lsdException w:name="Table Classic 2" w:semiHidden="1" w:unhideWhenUsed="1"/>
-    <w:lsdException w:name="Table Classic 3" w:semiHidden="1" w:unhideWhenUsed="1"/>
-    <w:lsdException w:name="Table Classic 4" w:semiHidden="1" w:unhideWhenUsed="1"/>
-    <w:lsdException w:name="Table Colorful 1" w:semiHidden="1" w:unhideWhenUsed="1"/>
-    <w:lsdException w:name="Table Colorful 2" w:semiHidden="1" w:unhideWhenUsed="1"/>
-    <w:lsdException w:name="Table Colorful 3" w:semiHidden="1" w:unhideWhenUsed="1"/>
-    <w:lsdException w:name="Table Columns 1" w:semiHidden="1" w:unhideWhenUsed="1"/>
-    <w:lsdException w:name="Table Columns 2" w:semiHidden="1" w:unhideWhenUsed="1"/>
-    <w:lsdException w:name="Table Columns 3" w:semiHidden="1" w:unhideWhenUsed="1"/>
-    <w:lsdException w:name="Table Columns 4" w:semiHidden="1" w:unhideWhenUsed="1"/>
-    <w:lsdException w:name="Table Columns 5" w:semiHidden="1" w:unhideWhenUsed="1"/>
-    <w:lsdException w:name="Table Grid 1" w:semiHidden="1" w:unhideWhenUsed="1"/>
-    <w:lsdException w:name="Table Grid 2" w:semiHidden="1" w:unhideWhenUsed="1"/>
-    <w:lsdException w:name="Table Grid 3" w:semiHidden="1" w:unhideWhenUsed="1"/>
-    <w:lsdException w:name="Table Grid 4" w:semiHidden="1" w:unhideWhenUsed="1"/>
-    <w:lsdException w:name="Table Grid 5" w:semiHidden="1" w:unhideWhenUsed="1"/>
-    <w:lsdException w:name="Table Grid 6" w:semiHidden="1" w:unhideWhenUsed="1"/>
-    <w:lsdException w:name="Table Grid 7" w:semiHidden="1" w:unhideWhenUsed="1"/>
-    <w:lsdException w:name="Table Grid 8" w:semiHidden="1" w:unhideWhenUsed="1"/>
-    <w:lsdException w:name="Table List 1" w:semiHidden="1" w:unhideWhenUsed="1"/>
-    <w:lsdException w:name="Table List 2" w:semiHidden="1" w:unhideWhenUsed="1"/>
-    <w:lsdException w:name="Table List 3" w:semiHidden="1" w:unhideWhenUsed="1"/>
-    <w:lsdException w:name="Table List 4" w:semiHidden="1" w:unhideWhenUsed="1"/>
-    <w:lsdException w:name="Table List 5" w:semiHidden="1" w:unhideWhenUsed="1"/>
-    <w:lsdException w:name="Table List 6" w:semiHidden="1" w:unhideWhenUsed="1"/>
-    <w:lsdException w:name="Table List 7" w:semiHidden="1" w:unhideWhenUsed="1"/>
-    <w:lsdException w:name="Table List 8" w:semiHidden="1" w:unhideWhenUsed="1"/>
-    <w:lsdException w:name="Table 3D effects 1" w:semiHidden="1" w:unhideWhenUsed="1"/>
-    <w:lsdException w:name="Table 3D effects 2" w:semiHidden="1" w:unhideWhenUsed="1"/>
-    <w:lsdException w:name="Table 3D effects 3" w:semiHidden="1" w:unhideWhenUsed="1"/>
-    <w:lsdException w:name="Table Contemporary" w:semiHidden="1" w:unhideWhenUsed="1"/>
-    <w:lsdException w:name="Table Elegant" w:semiHidden="1" w:unhideWhenUsed="1"/>
-    <w:lsdException w:name="Table Professional" w:semiHidden="1" w:unhideWhenUsed="1"/>
-    <w:lsdException w:name="Table Subtle 1" w:semiHidden="1" w:unhideWhenUsed="1"/>
-    <w:lsdException w:name="Table Subtle 2" w:semiHidden="1" w:unhideWhenUsed="1"/>
-    <w:lsdException w:name="Table Web 1" w:semiHidden="1" w:unhideWhenUsed="1"/>
-    <w:lsdException w:name="Table Web 3" w:semiHidden="1" w:unhideWhenUsed="1"/>
-    <w:lsdException w:name="Balloon Text" w:semiHidden="1" w:unhideWhenUsed="1"/>
-    <w:lsdException w:name="Table Grid" w:uiPriority="39"/>
-    <w:lsdException w:name="Placeholder Text" w:semiHidden="1"/>
-    <w:lsdException w:name="No Spacing" w:uiPriority="1" w:qFormat="1"/>
-    <w:lsdException w:name="Light Shading" w:uiPriority="60"/>
-    <w:lsdException w:name="Light List" w:uiPriority="61"/>
-    <w:lsdException w:name="Light Grid" w:uiPriority="62"/>
-    <w:lsdException w:name="Medium Shading 1" w:uiPriority="63"/>
-    <w:lsdException w:name="Medium Shading 2" w:uiPriority="64"/>
-    <w:lsdException w:name="Medium List 1" w:uiPriority="65"/>
-    <w:lsdException w:name="Medium List 2" w:uiPriority="66"/>
-    <w:lsdException w:name="Medium Grid 1" w:uiPriority="67"/>
-    <w:lsdException w:name="Medium Grid 2" w:uiPriority="68"/>
-    <w:lsdException w:name="Medium Grid 3" w:uiPriority="69"/>
-    <w:lsdException w:name="Dark List" w:uiPriority="70"/>
-    <w:lsdException w:name="Colorful Shading" w:uiPriority="71"/>
-    <w:lsdException w:name="Colorful List" w:uiPriority="72"/>
-    <w:lsdException w:name="Colorful Grid" w:uiPriority="73"/>
-    <w:lsdException w:name="Light Shading Accent 1" w:uiPriority="60"/>
-    <w:lsdException w:name="Light List Accent 1" w:uiPriority="61"/>
-    <w:lsdException w:name="Light Grid Accent 1" w:uiPriority="62"/>
-    <w:lsdException w:name="Medium Shading 1 Accent 1" w:uiPriority="63"/>
-    <w:lsdException w:name="Medium Shading 2 Accent 1" w:uiPriority="64"/>
-    <w:lsdException w:name="Medium List 1 Accent 1" w:uiPriority="65"/>
-    <w:lsdException w:name="Revision" w:semiHidden="1"/>
-    <w:lsdException w:name="List Paragraph" w:uiPriority="34" w:qFormat="1"/>
-    <w:lsdException w:name="Quote" w:uiPriority="29" w:qFormat="1"/>
-    <w:lsdException w:name="Intense Quote" w:uiPriority="30" w:qFormat="1"/>
-    <w:lsdException w:name="Medium List 2 Accent 1" w:uiPriority="66"/>
-    <w:lsdException w:name="Medium Grid 1 Accent 1" w:uiPriority="67"/>
-    <w:lsdException w:name="Medium Grid 2 Accent 1" w:uiPriority="68"/>
-    <w:lsdException w:name="Medium Grid 3 Accent 1" w:uiPriority="69"/>
-    <w:lsdException w:name="Dark List Accent 1" w:uiPriority="70"/>
-    <w:lsdException w:name="Colorful Shading Accent 1" w:uiPriority="71"/>
-    <w:lsdException w:name="Colorful List Accent 1" w:uiPriority="72"/>
-    <w:lsdException w:name="Colorful Grid Accent 1" w:uiPriority="73"/>
-    <w:lsdException w:name="Light Shading Accent 2" w:uiPriority="60"/>
-    <w:lsdException w:name="Light List Accent 2" w:uiPriority="61"/>
-    <w:lsdException w:name="Light Grid Accent 2" w:uiPriority="62"/>
-    <w:lsdException w:name="Medium Shading 1 Accent 2" w:uiPriority="63"/>
-    <w:lsdException w:name="Medium Shading 2 Accent 2" w:uiPriority="64"/>
-    <w:lsdException w:name="Medium List 1 Accent 2" w:uiPriority="65"/>
-    <w:lsdException w:name="Medium List 2 Accent 2" w:uiPriority="66"/>
-    <w:lsdException w:name="Medium Grid 1 Accent 2" w:uiPriority="67"/>
-    <w:lsdException w:name="Medium Grid 2 Accent 2" w:uiPriority="68"/>
-    <w:lsdException w:name="Medium Grid 3 Accent 2" w:uiPriority="69"/>
-    <w:lsdException w:name="Dark List Accent 2" w:uiPriority="70"/>
-    <w:lsdException w:name="Colorful Shading Accent 2" w:uiPriority="71"/>
-    <w:lsdException w:name="Colorful List Accent 2" w:uiPriority="72"/>
-    <w:lsdException w:name="Colorful Grid Accent 2" w:uiPriority="73"/>
-    <w:lsdException w:name="Light Shading Accent 3" w:uiPriority="60"/>
-    <w:lsdException w:name="Light List Accent 3" w:uiPriority="61"/>
-    <w:lsdException w:name="Light Grid Accent 3" w:uiPriority="62"/>
-    <w:lsdException w:name="Medium Shading 1 Accent 3" w:uiPriority="63"/>
-    <w:lsdException w:name="Medium Shading 2 Accent 3" w:uiPriority="64"/>
-    <w:lsdException w:name="Medium List 1 Accent 3" w:uiPriority="65"/>
-    <w:lsdException w:name="Medium List 2 Accent 3" w:uiPriority="66"/>
-    <w:lsdException w:name="Medium Grid 1 Accent 3" w:uiPriority="67"/>
-    <w:lsdException w:name="Medium Grid 2 Accent 3" w:uiPriority="68"/>
-    <w:lsdException w:name="Medium Grid 3 Accent 3" w:uiPriority="69"/>
-    <w:lsdException w:name="Dark List Accent 3" w:uiPriority="70"/>
-    <w:lsdException w:name="Colorful Shading Accent 3" w:uiPriority="71"/>
-    <w:lsdException w:name="Colorful List Accent 3" w:uiPriority="72"/>
-    <w:lsdException w:name="Colorful Grid Accent 3" w:uiPriority="73"/>
-    <w:lsdException w:name="Light Shading Accent 4" w:uiPriority="60"/>
-    <w:lsdException w:name="Light List Accent 4" w:uiPriority="61"/>
-    <w:lsdException w:name="Light Grid Accent 4" w:uiPriority="62"/>
-    <w:lsdException w:name="Medium Shading 1 Accent 4" w:uiPriority="63"/>
-    <w:lsdException w:name="Medium Shading 2 Accent 4" w:uiPriority="64"/>
-    <w:lsdException w:name="Medium List 1 Accent 4" w:uiPriority="65"/>
-    <w:lsdException w:name="Medium List 2 Accent 4" w:uiPriority="66"/>
-    <w:lsdException w:name="Medium Grid 1 Accent 4" w:uiPriority="67"/>
-    <w:lsdException w:name="Medium Grid 2 Accent 4" w:uiPriority="68"/>
-    <w:lsdException w:name="Medium Grid 3 Accent 4" w:uiPriority="69"/>
-    <w:lsdException w:name="Dark List Accent 4" w:uiPriority="70"/>
-    <w:lsdException w:name="Colorful Shading Accent 4" w:uiPriority="71"/>
-    <w:lsdException w:name="Colorful List Accent 4" w:uiPriority="72"/>
-    <w:lsdException w:name="Colorful Grid Accent 4" w:uiPriority="73"/>
-    <w:lsdException w:name="Light Shading Accent 5" w:uiPriority="60"/>
-    <w:lsdException w:name="Light List Accent 5" w:uiPriority="61"/>
-    <w:lsdException w:name="Light Grid Accent 5" w:uiPriority="62"/>
-    <w:lsdException w:name="Medium Shading 1 Accent 5" w:uiPriority="63"/>
-    <w:lsdException w:name="Medium Shading 2 Accent 5" w:uiPriority="64"/>
-    <w:lsdException w:name="Medium List 1 Accent 5" w:uiPriority="65"/>
-    <w:lsdException w:name="Medium List 2 Accent 5" w:uiPriority="66"/>
-    <w:lsdException w:name="Medium Grid 1 Accent 5" w:uiPriority="67"/>
-    <w:lsdException w:name="Medium Grid 2 Accent 5" w:uiPriority="68"/>
-    <w:lsdException w:name="Medium Grid 3 Accent 5" w:uiPriority="69"/>
-    <w:lsdException w:name="Dark List Accent 5" w:uiPriority="70"/>
-    <w:lsdException w:name="Colorful Shading Accent 5" w:uiPriority="71"/>
-    <w:lsdException w:name="Colorful List Accent 5" w:uiPriority="72"/>
-    <w:lsdException w:name="Colorful Grid Accent 5" w:uiPriority="73"/>
-    <w:lsdException w:name="Light Shading Accent 6" w:uiPriority="60"/>
-    <w:lsdException w:name="Light List Accent 6" w:uiPriority="61"/>
-    <w:lsdException w:name="Light Grid Accent 6" w:uiPriority="62"/>
-    <w:lsdException w:name="Medium Shading 1 Accent 6" w:uiPriority="63"/>
-    <w:lsdException w:name="Medium Shading 2 Accent 6" w:uiPriority="64"/>
-    <w:lsdException w:name="Medium List 1 Accent 6" w:uiPriority="65"/>
-    <w:lsdException w:name="Medium List 2 Accent 6" w:uiPriority="66"/>
-    <w:lsdException w:name="Medium Grid 1 Accent 6" w:uiPriority="67"/>
-    <w:lsdException w:name="Medium Grid 2 Accent 6" w:uiPriority="68"/>
-    <w:lsdException w:name="Medium Grid 3 Accent 6" w:uiPriority="69"/>
-    <w:lsdException w:name="Dark List Accent 6" w:uiPriority="70"/>
-    <w:lsdException w:name="Colorful Shading Accent 6" w:uiPriority="71"/>
-    <w:lsdException w:name="Colorful List Accent 6" w:uiPriority="72"/>
-    <w:lsdException w:name="Colorful Grid Accent 6" w:uiPriority="73"/>
-    <w:lsdException w:name="Subtle Emphasis" w:uiPriority="19" w:qFormat="1"/>
-    <w:lsdException w:name="Intense Emphasis" w:uiPriority="21" w:qFormat="1"/>
-    <w:lsdException w:name="Subtle Reference" w:uiPriority="31" w:qFormat="1"/>
-    <w:lsdException w:name="Intense Reference" w:uiPriority="32" w:qFormat="1"/>
-    <w:lsdException w:name="Book Title" w:uiPriority="33" w:qFormat="1"/>
-    <w:lsdException w:name="Bibliography" w:semiHidden="1" w:uiPriority="37" w:unhideWhenUsed="1"/>
-    <w:lsdException w:name="TOC Heading" w:semiHidden="1" w:uiPriority="39" w:unhideWhenUsed="1" w:qFormat="1"/>
-    <w:lsdException w:name="Plain Table 1" w:uiPriority="41"/>
-    <w:lsdException w:name="Plain Table 2" w:uiPriority="42"/>
-    <w:lsdException w:name="Plain Table 3" w:uiPriority="43"/>
-    <w:lsdException w:name="Plain Table 4" w:uiPriority="44"/>
-    <w:lsdException w:name="Plain Table 5" w:uiPriority="45"/>
-    <w:lsdException w:name="Grid Table Light" w:uiPriority="40"/>
-    <w:lsdException w:name="Grid Table 1 Light" w:uiPriority="46"/>
-    <w:lsdException w:name="Grid Table 2" w:uiPriority="47"/>
-    <w:lsdException w:name="Grid Table 3" w:uiPriority="48"/>
-    <w:lsdException w:name="Grid Table 4" w:uiPriority="49"/>
-    <w:lsdException w:name="Grid Table 5 Dark" w:uiPriority="50"/>
-    <w:lsdException w:name="Grid Table 6 Colorful" w:uiPriority="51"/>
-    <w:lsdException w:name="Grid Table 7 Colorful" w:uiPriority="52"/>
-    <w:lsdException w:name="Grid Table 1 Light Accent 1" w:uiPriority="46"/>
-    <w:lsdException w:name="Grid Table 2 Accent 1" w:uiPriority="47"/>
-    <w:lsdException w:name="Grid Table 3 Accent 1" w:uiPriority="48"/>
-    <w:lsdException w:name="Grid Table 4 Accent 1" w:uiPriority="49"/>
-    <w:lsdException w:name="Grid Table 5 Dark Accent 1" w:uiPriority="50"/>
-    <w:lsdException w:name="Grid Table 6 Colorful Accent 1" w:uiPriority="51"/>
-    <w:lsdException w:name="Grid Table 7 Colorful Accent 1" w:uiPriority="52"/>
-    <w:lsdException w:name="Grid Table 1 Light Accent 2" w:uiPriority="46"/>
-    <w:lsdException w:name="Grid Table 2 Accent 2" w:uiPriority="47"/>
-    <w:lsdException w:name="Grid Table 3 Accent 2" w:uiPriority="48"/>
-    <w:lsdException w:name="Grid Table 4 Accent 2" w:uiPriority="49"/>
-    <w:lsdException w:name="Grid Table 5 Dark Accent 2" w:uiPriority="50"/>
-    <w:lsdException w:name="Grid Table 6 Colorful Accent 2" w:uiPriority="51"/>
-    <w:lsdException w:name="Grid Table 7 Colorful Accent 2" w:uiPriority="52"/>
-    <w:lsdException w:name="Grid Table 1 Light Accent 3" w:uiPriority="46"/>
-    <w:lsdException w:name="Grid Table 2 Accent 3" w:uiPriority="47"/>
-    <w:lsdException w:name="Grid Table 3 Accent 3" w:uiPriority="48"/>
-    <w:lsdException w:name="Grid Table 4 Accent 3" w:uiPriority="49"/>
-    <w:lsdException w:name="Grid Table 5 Dark Accent 3" w:uiPriority="50"/>
-    <w:lsdException w:name="Grid Table 6 Colorful Accent 3" w:uiPriority="51"/>
-    <w:lsdException w:name="Grid Table 7 Colorful Accent 3" w:uiPriority="52"/>
-    <w:lsdException w:name="Grid Table 1 Light Accent 4" w:uiPriority="46"/>
-    <w:lsdException w:name="Grid Table 2 Accent 4" w:uiPriority="47"/>
-    <w:lsdException w:name="Grid Table 3 Accent 4" w:uiPriority="48"/>
-    <w:lsdException w:name="Grid Table 4 Accent 4" w:uiPriority="49"/>
-    <w:lsdException w:name="Grid Table 5 Dark Accent 4" w:uiPriority="50"/>
-    <w:lsdException w:name="Grid Table 6 Colorful Accent 4" w:uiPriority="51"/>
-    <w:lsdException w:name="Grid Table 7 Colorful Accent 4" w:uiPriority="52"/>
-    <w:lsdException w:name="Grid Table 1 Light Accent 5" w:uiPriority="46"/>
-    <w:lsdException w:name="Grid Table 2 Accent 5" w:uiPriority="47"/>
-    <w:lsdException w:name="Grid Table 3 Accent 5" w:uiPriority="48"/>
-    <w:lsdException w:name="Grid Table 4 Accent 5" w:uiPriority="49"/>
-    <w:lsdException w:name="Grid Table 5 Dark Accent 5" w:uiPriority="50"/>
-    <w:lsdException w:name="Grid Table 6 Colorful Accent 5" w:uiPriority="51"/>
-    <w:lsdException w:name="Grid Table 7 Colorful Accent 5" w:uiPriority="52"/>
-    <w:lsdException w:name="Grid Table 1 Light Accent 6" w:uiPriority="46"/>
-    <w:lsdException w:name="Grid Table 2 Accent 6" w:uiPriority="47"/>
-    <w:lsdException w:name="Grid Table 3 Accent 6" w:uiPriority="48"/>
-    <w:lsdException w:name="Grid Table 4 Accent 6" w:uiPriority="49"/>
-    <w:lsdException w:name="Grid Table 5 Dark Accent 6" w:uiPriority="50"/>
-    <w:lsdException w:name="Grid Table 6 Colorful Accent 6" w:uiPriority="51"/>
-    <w:lsdException w:name="Grid Table 7 Colorful Accent 6" w:uiPriority="52"/>
-    <w:lsdException w:name="List Table 1 Light" w:uiPriority="46"/>
-    <w:lsdException w:name="List Table 2" w:uiPriority="47"/>
-    <w:lsdException w:name="List Table 3" w:uiPriority="48"/>
-    <w:lsdException w:name="List Table 4" w:uiPriority="49"/>
-    <w:lsdException w:name="List Table 5 Dark" w:uiPriority="50"/>
-    <w:lsdException w:name="List Table 6 Colorful" w:uiPriority="51"/>
-    <w:lsdException w:name="List Table 7 Colorful" w:uiPriority="52"/>
-    <w:lsdException w:name="List Table 1 Light Accent 1" w:uiPriority="46"/>
-    <w:lsdException w:name="List Table 2 Accent 1" w:uiPriority="47"/>
-    <w:lsdException w:name="List Table 3 Accent 1" w:uiPriority="48"/>
-    <w:lsdException w:name="List Table 4 Accent 1" w:uiPriority="49"/>
-    <w:lsdException w:name="List Table 5 Dark Accent 1" w:uiPriority="50"/>
-    <w:lsdException w:name="List Table 6 Colorful Accent 1" w:uiPriority="51"/>
-    <w:lsdException w:name="List Table 7 Colorful Accent 1" w:uiPriority="52"/>
-    <w:lsdException w:name="List Table 1 Light Accent 2" w:uiPriority="46"/>
-    <w:lsdException w:name="List Table 2 Accent 2" w:uiPriority="47"/>
-    <w:lsdException w:name="List Table 3 Accent 2" w:uiPriority="48"/>
-    <w:lsdException w:name="List Table 4 Accent 2" w:uiPriority="49"/>
-    <w:lsdException w:name="List Table 5 Dark Accent 2" w:uiPriority="50"/>
-    <w:lsdException w:name="List Table 6 Colorful Accent 2" w:uiPriority="51"/>
-    <w:lsdException w:name="List Table 7 Colorful Accent 2" w:uiPriority="52"/>
-    <w:lsdException w:name="List Table 1 Light Accent 3" w:uiPriority="46"/>
-    <w:lsdException w:name="List Table 2 Accent 3" w:uiPriority="47"/>
-    <w:lsdException w:name="List Table 3 Accent 3" w:uiPriority="48"/>
-    <w:lsdException w:name="List Table 4 Accent 3" w:uiPriority="49"/>
-    <w:lsdException w:name="List Table 5 Dark Accent 3" w:uiPriority="50"/>
-    <w:lsdException w:name="List Table 6 Colorful Accent 3" w:uiPriority="51"/>
-    <w:lsdException w:name="List Table 7 Colorful Accent 3" w:uiPriority="52"/>
-    <w:lsdException w:name="List Table 1 Light Accent 4" w:uiPriority="46"/>
-    <w:lsdException w:name="List Table 2 Accent 4" w:uiPriority="47"/>
-    <w:lsdException w:name="List Table 3 Accent 4" w:uiPriority="48"/>
-    <w:lsdException w:name="List Table 4 Accent 4" w:uiPriority="49"/>
-    <w:lsdException w:name="List Table 5 Dark Accent 4" w:uiPriority="50"/>
-    <w:lsdException w:name="List Table 6 Colorful Accent 4" w:uiPriority="51"/>
-    <w:lsdException w:name="List Table 7 Colorful Accent 4" w:uiPriority="52"/>
-    <w:lsdException w:name="List Table 1 Light Accent 5" w:uiPriority="46"/>
-    <w:lsdException w:name="List Table 2 Accent 5" w:uiPriority="47"/>
-    <w:lsdException w:name="List Table 3 Accent 5" w:uiPriority="48"/>
-    <w:lsdException w:name="List Table 4 Accent 5" w:uiPriority="49"/>
-    <w:lsdException w:name="List Table 5 Dark Accent 5" w:uiPriority="50"/>
-    <w:lsdException w:name="List Table 6 Colorful Accent 5" w:uiPriority="51"/>
-    <w:lsdException w:name="List Table 7 Colorful Accent 5" w:uiPriority="52"/>
-    <w:lsdException w:name="List Table 1 Light Accent 6" w:uiPriority="46"/>
-    <w:lsdException w:name="List Table 2 Accent 6" w:uiPriority="47"/>
-    <w:lsdException w:name="List Table 3 Accent 6" w:uiPriority="48"/>
-    <w:lsdException w:name="List Table 4 Accent 6" w:uiPriority="49"/>
-    <w:lsdException w:name="List Table 5 Dark Accent 6" w:uiPriority="50"/>
-    <w:lsdException w:name="List Table 6 Colorful Accent 6" w:uiPriority="51"/>
-    <w:lsdException w:name="List Table 7 Colorful Accent 6" w:uiPriority="52"/>
-    <w:lsdException w:name="Mention" w:semiHidden="1" w:unhideWhenUsed="1"/>
-    <w:lsdException w:name="Smart Hyperlink" w:semiHidden="1" w:unhideWhenUsed="1"/>
-  </w:latentStyles>
-  <w:style w:type="paragraph" w:default="1" w:styleId="Normal">
-    <w:name w:val="Normal"/>
-    <w:qFormat/>
-    <w:rsid w:val="00043955"/>
-    <w:rPr>
-      <w:rFonts w:cs="Times New Roman"/>
-      <w:sz w:val="3276"/>
-      <w:szCs w:val="3276"/>
-    </w:rPr>
-  </w:style>
-  <w:style w:type="character" w:default="1" w:styleId="DefaultParagraphFont">
-    <w:name w:val="Default Paragraph Font"/>
-    <w:uiPriority w:val="1"/>
+  <w:style w:type="character" w:styleId="FollowedHyperlink">
+    <w:name w:val="FollowedHyperlink"/>
+    <w:basedOn w:val="DefaultParagraphFont"/>
     <w:semiHidden/>
     <w:unhideWhenUsed/>
-  </w:style>
-  <w:style w:type="table" w:default="1" w:styleId="TableNormal">
-    <w:name w:val="Normal Table"/>
-    <w:uiPriority w:val="99"/>
-    <w:semiHidden/>
-    <w:unhideWhenUsed/>
-    <w:tblPr>
-      <w:tblInd w:w="0" w:type="dxa"/>
-      <w:tblCellMar>
-        <w:top w:w="0" w:type="dxa"/>
-        <w:left w:w="108" w:type="dxa"/>
-        <w:bottom w:w="0" w:type="dxa"/>
-        <w:right w:w="108" w:type="dxa"/>
-      </w:tblCellMar>
-    </w:tblPr>
-  </w:style>
-  <w:style w:type="numbering" w:default="1" w:styleId="NoList">
-    <w:name w:val="No List"/>
-    <w:uiPriority w:val="99"/>
-    <w:semiHidden/>
-    <w:unhideWhenUsed/>
-  </w:style>
-  <w:style w:type="character" w:styleId="PlaceholderText">
-    <w:name w:val="Placeholder Text"/>
-    <w:basedOn w:val="DefaultParagraphFont"/>
-    <w:uiPriority w:val="99"/>
-    <w:semiHidden/>
-    <w:rsid w:val="00043955"/>
+    <w:rsid w:val="00B24908"/>
     <w:rPr>
-      <w:color w:val="808080"/>
+      <w:color w:val="800080" w:themeColor="followedHyperlink"/>
+      <w:u w:val="single"/>
     </w:rPr>
   </w:style>
 </w:styles>
-</file>
-
-<file path=word/glossary/webSettings.xml><?xml version="1.0" encoding="utf-8"?>
-<w:webSettings xmlns:mc="http://schemas.openxmlformats.org/markup-compatibility/2006" xmlns:r="http://schemas.openxmlformats.org/officeDocument/2006/relationships" xmlns:w="http://schemas.openxmlformats.org/wordprocessingml/2006/main" xmlns:w14="http://schemas.microsoft.com/office/word/2010/wordml" xmlns:w15="http://schemas.microsoft.com/office/word/2012/wordml" mc:Ignorable="w14 w15">
-  <w:optimizeForBrowser/>
-  <w:allowPNG/>
-  <w:doNotSaveAsSingleFile/>
-</w:webSettings>
 </file>
 
 <file path=word/theme/theme1.xml><?xml version="1.0" encoding="utf-8"?>
@@ -8069,7 +7536,7 @@
 </file>
 
 <file path=customXml/itemProps5.xml><?xml version="1.0" encoding="utf-8"?>
-<ds:datastoreItem xmlns:ds="http://schemas.openxmlformats.org/officeDocument/2006/customXml" ds:itemID="{ED9EF56D-7A07-F346-9E05-4644B29F5808}">
+<ds:datastoreItem xmlns:ds="http://schemas.openxmlformats.org/officeDocument/2006/customXml" ds:itemID="{3E99F640-979A-934C-A3E7-982EC7FE5E76}">
   <ds:schemaRefs>
     <ds:schemaRef ds:uri="http://schemas.openxmlformats.org/officeDocument/2006/bibliography"/>
   </ds:schemaRefs>

</xml_diff>

<commit_message>
updated date in footer of CI document
</commit_message>
<xml_diff>
--- a/Documents/External/Configuration Items BlueLib Android_JaiVis_20161122_01V01.docx
+++ b/Documents/External/Configuration Items BlueLib Android_JaiVis_20161122_01V01.docx
@@ -2106,8 +2106,6 @@
       <w:r>
         <w:br w:type="page"/>
       </w:r>
-      <w:bookmarkStart w:id="4" w:name="_GoBack"/>
-      <w:bookmarkEnd w:id="4"/>
     </w:p>
     <w:p/>
     <w:p>
@@ -2118,11 +2116,11 @@
           <w:numId w:val="9"/>
         </w:numPr>
       </w:pPr>
-      <w:bookmarkStart w:id="5" w:name="_Toc470073398"/>
+      <w:bookmarkStart w:id="4" w:name="_Toc470073398"/>
       <w:r>
         <w:t>Introduction</w:t>
       </w:r>
-      <w:bookmarkEnd w:id="5"/>
+      <w:bookmarkEnd w:id="4"/>
       <w:r>
         <w:t xml:space="preserve"> </w:t>
       </w:r>
@@ -2132,11 +2130,11 @@
         <w:pStyle w:val="Heading2"/>
         <w:jc w:val="both"/>
       </w:pPr>
-      <w:bookmarkStart w:id="6" w:name="_Toc470073399"/>
+      <w:bookmarkStart w:id="5" w:name="_Toc470073399"/>
       <w:r>
         <w:t>Purpose</w:t>
       </w:r>
-      <w:bookmarkEnd w:id="6"/>
+      <w:bookmarkEnd w:id="5"/>
     </w:p>
     <w:p>
       <w:pPr>
@@ -2180,11 +2178,11 @@
         <w:pStyle w:val="Heading2"/>
         <w:jc w:val="both"/>
       </w:pPr>
-      <w:bookmarkStart w:id="7" w:name="_Toc470073400"/>
+      <w:bookmarkStart w:id="6" w:name="_Toc470073400"/>
       <w:r>
         <w:t>Scope</w:t>
       </w:r>
-      <w:bookmarkEnd w:id="7"/>
+      <w:bookmarkEnd w:id="6"/>
     </w:p>
     <w:p>
       <w:pPr>
@@ -2270,11 +2268,11 @@
         <w:pStyle w:val="Heading2"/>
         <w:jc w:val="both"/>
       </w:pPr>
-      <w:bookmarkStart w:id="8" w:name="_Toc470073401"/>
+      <w:bookmarkStart w:id="7" w:name="_Toc470073401"/>
       <w:r>
         <w:t>References</w:t>
       </w:r>
-      <w:bookmarkEnd w:id="8"/>
+      <w:bookmarkEnd w:id="7"/>
     </w:p>
     <w:p>
       <w:pPr>
@@ -2505,24 +2503,24 @@
       <w:pPr>
         <w:pStyle w:val="Heading2"/>
       </w:pPr>
-      <w:bookmarkStart w:id="9" w:name="_Toc392688049"/>
-      <w:bookmarkStart w:id="10" w:name="_Toc417379734"/>
-      <w:bookmarkStart w:id="11" w:name="_Toc470073402"/>
+      <w:bookmarkStart w:id="8" w:name="_Toc392688049"/>
+      <w:bookmarkStart w:id="9" w:name="_Toc417379734"/>
+      <w:bookmarkStart w:id="10" w:name="_Toc470073402"/>
       <w:r>
         <w:t>Terminology</w:t>
       </w:r>
       <w:r>
         <w:t xml:space="preserve"> </w:t>
       </w:r>
+      <w:bookmarkEnd w:id="8"/>
       <w:bookmarkEnd w:id="9"/>
-      <w:bookmarkEnd w:id="10"/>
       <w:r>
         <w:t xml:space="preserve">&amp; </w:t>
       </w:r>
       <w:r>
         <w:t>Abbreviations</w:t>
       </w:r>
-      <w:bookmarkEnd w:id="11"/>
+      <w:bookmarkEnd w:id="10"/>
     </w:p>
     <w:p>
       <w:pPr>
@@ -2665,23 +2663,23 @@
           <w:i/>
         </w:rPr>
       </w:pPr>
-      <w:bookmarkStart w:id="12" w:name="_Toc442260271"/>
-      <w:bookmarkStart w:id="13" w:name="_Toc470073403"/>
+      <w:bookmarkStart w:id="11" w:name="_Toc442260271"/>
+      <w:bookmarkStart w:id="12" w:name="_Toc470073403"/>
       <w:r>
         <w:t>Configuration Status Accounting</w:t>
       </w:r>
+      <w:bookmarkEnd w:id="11"/>
       <w:bookmarkEnd w:id="12"/>
-      <w:bookmarkEnd w:id="13"/>
     </w:p>
     <w:p>
       <w:pPr>
         <w:pStyle w:val="Heading2"/>
       </w:pPr>
-      <w:bookmarkStart w:id="14" w:name="_Toc470073404"/>
+      <w:bookmarkStart w:id="13" w:name="_Toc470073404"/>
       <w:r>
         <w:t>Versions</w:t>
       </w:r>
-      <w:bookmarkEnd w:id="14"/>
+      <w:bookmarkEnd w:id="13"/>
     </w:p>
     <w:p>
       <w:pPr>
@@ -3123,12 +3121,12 @@
       <w:pPr>
         <w:pStyle w:val="Heading2"/>
       </w:pPr>
-      <w:bookmarkStart w:id="15" w:name="_Toc470073405"/>
+      <w:bookmarkStart w:id="14" w:name="_Toc470073405"/>
       <w:r>
         <w:lastRenderedPageBreak/>
         <w:t>Changes</w:t>
       </w:r>
-      <w:bookmarkEnd w:id="15"/>
+      <w:bookmarkEnd w:id="14"/>
     </w:p>
     <w:p>
       <w:pPr>
@@ -3145,7 +3143,10 @@
         <w:t>Not applicable. Rationale; all manual and automated test steps are run after every change on a release.</w:t>
       </w:r>
     </w:p>
-    <w:p/>
+    <w:p>
+      <w:bookmarkStart w:id="15" w:name="_GoBack"/>
+      <w:bookmarkEnd w:id="15"/>
+    </w:p>
     <w:sectPr>
       <w:headerReference w:type="even" r:id="rId13"/>
       <w:headerReference w:type="default" r:id="rId14"/>
@@ -3328,7 +3329,13 @@
             <w:pStyle w:val="Footer"/>
           </w:pPr>
           <w:r>
-            <w:t>2016-Nov-22</w:t>
+            <w:t>2016-Dec</w:t>
+          </w:r>
+          <w:r>
+            <w:t>-2</w:t>
+          </w:r>
+          <w:r>
+            <w:t>1</w:t>
           </w:r>
         </w:p>
       </w:tc>
@@ -3616,7 +3623,7 @@
             <w:rPr>
               <w:noProof/>
             </w:rPr>
-            <w:t>3</w:t>
+            <w:t>5</w:t>
           </w:r>
           <w:r>
             <w:fldChar w:fldCharType="end"/>
@@ -7536,7 +7543,7 @@
 </file>
 
 <file path=customXml/itemProps5.xml><?xml version="1.0" encoding="utf-8"?>
-<ds:datastoreItem xmlns:ds="http://schemas.openxmlformats.org/officeDocument/2006/customXml" ds:itemID="{3E99F640-979A-934C-A3E7-982EC7FE5E76}">
+<ds:datastoreItem xmlns:ds="http://schemas.openxmlformats.org/officeDocument/2006/customXml" ds:itemID="{269442AF-94CD-ED4F-8616-D27C145F9E20}">
   <ds:schemaRefs>
     <ds:schemaRef ds:uri="http://schemas.openxmlformats.org/officeDocument/2006/bibliography"/>
   </ds:schemaRefs>

</xml_diff>

<commit_message>
CON-103 Update configuration items document
</commit_message>
<xml_diff>
--- a/Documents/External/Configuration Items BlueLib Android_JaiVis_20161122_01V01.docx
+++ b/Documents/External/Configuration Items BlueLib Android_JaiVis_20161122_01V01.docx
@@ -720,7 +720,6 @@
               </w:rPr>
               <w:t xml:space="preserve">me </w:t>
             </w:r>
-            <w:proofErr w:type="spellStart"/>
             <w:r>
               <w:rPr>
                 <w:rFonts w:eastAsia="Calibri" w:cs="Arial"/>
@@ -733,7 +732,6 @@
               </w:rPr>
               <w:t>ser</w:t>
             </w:r>
-            <w:proofErr w:type="spellEnd"/>
           </w:p>
         </w:tc>
         <w:tc>
@@ -936,6 +934,96 @@
               </w:rPr>
               <w:t>Review session</w:t>
             </w:r>
+          </w:p>
+        </w:tc>
+      </w:tr>
+      <w:tr>
+        <w:trPr>
+          <w:trHeight w:val="454"/>
+        </w:trPr>
+        <w:tc>
+          <w:tcPr>
+            <w:tcW w:w="1129" w:type="dxa"/>
+          </w:tcPr>
+          <w:p>
+            <w:pPr>
+              <w:tabs>
+                <w:tab w:val="center" w:pos="4680"/>
+                <w:tab w:val="right" w:pos="9360"/>
+              </w:tabs>
+              <w:spacing w:after="0"/>
+              <w:rPr>
+                <w:rFonts w:eastAsia="Calibri" w:cs="Arial"/>
+              </w:rPr>
+            </w:pPr>
+          </w:p>
+        </w:tc>
+        <w:tc>
+          <w:tcPr>
+            <w:tcW w:w="1985" w:type="dxa"/>
+          </w:tcPr>
+          <w:p>
+            <w:pPr>
+              <w:tabs>
+                <w:tab w:val="center" w:pos="4680"/>
+                <w:tab w:val="right" w:pos="9360"/>
+              </w:tabs>
+              <w:spacing w:after="0"/>
+              <w:rPr>
+                <w:rFonts w:eastAsia="Calibri" w:cs="Arial"/>
+              </w:rPr>
+            </w:pPr>
+          </w:p>
+        </w:tc>
+        <w:tc>
+          <w:tcPr>
+            <w:tcW w:w="1134" w:type="dxa"/>
+          </w:tcPr>
+          <w:p>
+            <w:pPr>
+              <w:tabs>
+                <w:tab w:val="center" w:pos="4680"/>
+                <w:tab w:val="right" w:pos="9360"/>
+              </w:tabs>
+              <w:spacing w:after="0"/>
+              <w:rPr>
+                <w:rFonts w:eastAsia="Calibri" w:cs="Arial"/>
+              </w:rPr>
+            </w:pPr>
+          </w:p>
+        </w:tc>
+        <w:tc>
+          <w:tcPr>
+            <w:tcW w:w="2977" w:type="dxa"/>
+          </w:tcPr>
+          <w:p>
+            <w:pPr>
+              <w:tabs>
+                <w:tab w:val="center" w:pos="4680"/>
+                <w:tab w:val="right" w:pos="9360"/>
+              </w:tabs>
+              <w:spacing w:after="0"/>
+              <w:rPr>
+                <w:rFonts w:eastAsia="Calibri" w:cs="Arial"/>
+              </w:rPr>
+            </w:pPr>
+          </w:p>
+        </w:tc>
+        <w:tc>
+          <w:tcPr>
+            <w:tcW w:w="2393" w:type="dxa"/>
+          </w:tcPr>
+          <w:p>
+            <w:pPr>
+              <w:tabs>
+                <w:tab w:val="center" w:pos="4680"/>
+                <w:tab w:val="right" w:pos="9360"/>
+              </w:tabs>
+              <w:spacing w:after="0"/>
+              <w:rPr>
+                <w:rFonts w:eastAsia="Calibri" w:cs="Arial"/>
+              </w:rPr>
+            </w:pPr>
           </w:p>
         </w:tc>
       </w:tr>
@@ -2874,7 +2962,16 @@
               <w:pStyle w:val="Text"/>
             </w:pPr>
             <w:r>
-              <w:t>2.0.3</w:t>
+              <w:t>2.</w:t>
+            </w:r>
+            <w:r>
+              <w:t>3</w:t>
+            </w:r>
+            <w:r>
+              <w:t>.</w:t>
+            </w:r>
+            <w:r>
+              <w:t>2</w:t>
             </w:r>
           </w:p>
         </w:tc>
@@ -3004,6 +3101,8 @@
               <w:pStyle w:val="Text"/>
               <w:jc w:val="center"/>
             </w:pPr>
+            <w:bookmarkStart w:id="14" w:name="_GoBack"/>
+            <w:bookmarkEnd w:id="14"/>
           </w:p>
         </w:tc>
       </w:tr>
@@ -3121,12 +3220,12 @@
       <w:pPr>
         <w:pStyle w:val="Heading2"/>
       </w:pPr>
-      <w:bookmarkStart w:id="14" w:name="_Toc470073405"/>
+      <w:bookmarkStart w:id="15" w:name="_Toc470073405"/>
       <w:r>
         <w:lastRenderedPageBreak/>
         <w:t>Changes</w:t>
       </w:r>
-      <w:bookmarkEnd w:id="14"/>
+      <w:bookmarkEnd w:id="15"/>
     </w:p>
     <w:p>
       <w:pPr>
@@ -3143,10 +3242,7 @@
         <w:t>Not applicable. Rationale; all manual and automated test steps are run after every change on a release.</w:t>
       </w:r>
     </w:p>
-    <w:p>
-      <w:bookmarkStart w:id="15" w:name="_GoBack"/>
-      <w:bookmarkEnd w:id="15"/>
-    </w:p>
+    <w:p/>
     <w:sectPr>
       <w:headerReference w:type="even" r:id="rId13"/>
       <w:headerReference w:type="default" r:id="rId14"/>
@@ -3576,9 +3672,15 @@
             <w:sdtEndPr/>
             <w:sdtContent>
               <w:r>
+                <w:rPr>
+                  <w:lang w:val="en-GB"/>
+                </w:rPr>
                 <w:t>1.0</w:t>
               </w:r>
               <w:r>
+                <w:rPr>
+                  <w:lang w:val="en-GB"/>
+                </w:rPr>
                 <w:br/>
                 <w:t>Approved</w:t>
               </w:r>
@@ -3631,14 +3733,27 @@
           <w:r>
             <w:t xml:space="preserve"> of </w:t>
           </w:r>
-          <w:fldSimple w:instr=" NUMPAGES  \* Arabic  \* MERGEFORMAT ">
-            <w:r>
-              <w:rPr>
-                <w:noProof/>
-              </w:rPr>
-              <w:t>6</w:t>
-            </w:r>
-          </w:fldSimple>
+          <w:r>
+            <w:fldChar w:fldCharType="begin"/>
+          </w:r>
+          <w:r>
+            <w:instrText xml:space="preserve"> NUMPAGES  \* Arabic  \* MERGEFORMAT </w:instrText>
+          </w:r>
+          <w:r>
+            <w:fldChar w:fldCharType="separate"/>
+          </w:r>
+          <w:r>
+            <w:rPr>
+              <w:noProof/>
+            </w:rPr>
+            <w:t>6</w:t>
+          </w:r>
+          <w:r>
+            <w:rPr>
+              <w:noProof/>
+            </w:rPr>
+            <w:fldChar w:fldCharType="end"/>
+          </w:r>
         </w:p>
       </w:tc>
     </w:tr>
@@ -3757,6 +3872,7 @@
             <w:rPr>
               <w:rFonts w:ascii="Calibri" w:hAnsi="Calibri" w:cs="Calibri"/>
               <w:noProof/>
+              <w:lang w:val="en-GB" w:eastAsia="en-GB"/>
             </w:rPr>
             <w:drawing>
               <wp:inline distT="0" distB="0" distL="0" distR="0" wp14:anchorId="5FAC147E" wp14:editId="5FAC147F">
@@ -3916,6 +4032,7 @@
     <w:r>
       <w:rPr>
         <w:noProof/>
+        <w:lang w:val="en-GB" w:eastAsia="en-GB"/>
       </w:rPr>
       <mc:AlternateContent>
         <mc:Choice Requires="wps">
@@ -7543,7 +7660,7 @@
 </file>
 
 <file path=customXml/itemProps5.xml><?xml version="1.0" encoding="utf-8"?>
-<ds:datastoreItem xmlns:ds="http://schemas.openxmlformats.org/officeDocument/2006/customXml" ds:itemID="{269442AF-94CD-ED4F-8616-D27C145F9E20}">
+<ds:datastoreItem xmlns:ds="http://schemas.openxmlformats.org/officeDocument/2006/customXml" ds:itemID="{0CBCCD9C-0A10-914B-A96B-AFC7698B8663}">
   <ds:schemaRefs>
     <ds:schemaRef ds:uri="http://schemas.openxmlformats.org/officeDocument/2006/bibliography"/>
   </ds:schemaRefs>

</xml_diff>

<commit_message>
CON-103 Update configuration items document (fix gradle link)
</commit_message>
<xml_diff>
--- a/Documents/External/Configuration Items BlueLib Android_JaiVis_20161122_01V01.docx
+++ b/Documents/External/Configuration Items BlueLib Android_JaiVis_20161122_01V01.docx
@@ -342,11 +342,7 @@
               </w:rPr>
             </w:pPr>
             <w:r>
-              <w:t xml:space="preserve">Ernest </w:t>
-            </w:r>
-            <w:proofErr w:type="spellStart"/>
-            <w:r>
-              <w:t>Angl</w:t>
+              <w:t>Ernest Angl</w:t>
             </w:r>
             <w:r>
               <w:rPr>
@@ -355,17 +351,8 @@
               <w:t>è</w:t>
             </w:r>
             <w:r>
-              <w:t>s</w:t>
-            </w:r>
-            <w:proofErr w:type="spellEnd"/>
-            <w:r>
-              <w:t xml:space="preserve"> </w:t>
-            </w:r>
-            <w:proofErr w:type="spellStart"/>
-            <w:r>
-              <w:t>Isern</w:t>
-            </w:r>
-            <w:proofErr w:type="spellEnd"/>
+              <w:t>s Isern</w:t>
+            </w:r>
           </w:p>
         </w:tc>
         <w:tc>
@@ -448,8 +435,6 @@
           <w:szCs w:val="24"/>
         </w:rPr>
       </w:pPr>
-      <w:bookmarkStart w:id="1" w:name="_GoBack"/>
-      <w:bookmarkEnd w:id="1"/>
       <w:r>
         <w:rPr>
           <w:rFonts w:eastAsia="Calibri" w:cs="Arial"/>
@@ -476,14 +461,14 @@
           <w:numId w:val="0"/>
         </w:numPr>
       </w:pPr>
-      <w:bookmarkStart w:id="2" w:name="_Toc470073396"/>
+      <w:bookmarkStart w:id="1" w:name="_Toc470073396"/>
       <w:r>
         <w:t>Revision</w:t>
       </w:r>
       <w:r>
         <w:t xml:space="preserve"> History</w:t>
       </w:r>
-      <w:bookmarkEnd w:id="2"/>
+      <w:bookmarkEnd w:id="1"/>
     </w:p>
     <w:tbl>
       <w:tblPr>
@@ -1069,16 +1054,16 @@
           <w:numId w:val="0"/>
         </w:numPr>
       </w:pPr>
-      <w:bookmarkStart w:id="3" w:name="_Toc423348423"/>
-      <w:bookmarkStart w:id="4" w:name="_Toc470073397"/>
+      <w:bookmarkStart w:id="2" w:name="_Toc423348423"/>
+      <w:bookmarkStart w:id="3" w:name="_Toc470073397"/>
       <w:r>
         <w:t>Open I</w:t>
       </w:r>
-      <w:bookmarkEnd w:id="3"/>
+      <w:bookmarkEnd w:id="2"/>
       <w:r>
         <w:t>ssues and/or Actions</w:t>
       </w:r>
-      <w:bookmarkEnd w:id="4"/>
+      <w:bookmarkEnd w:id="3"/>
     </w:p>
     <w:p>
       <w:pPr>
@@ -2236,11 +2221,11 @@
           <w:numId w:val="9"/>
         </w:numPr>
       </w:pPr>
-      <w:bookmarkStart w:id="5" w:name="_Toc470073398"/>
+      <w:bookmarkStart w:id="4" w:name="_Toc470073398"/>
       <w:r>
         <w:t>Introduction</w:t>
       </w:r>
-      <w:bookmarkEnd w:id="5"/>
+      <w:bookmarkEnd w:id="4"/>
       <w:r>
         <w:t xml:space="preserve"> </w:t>
       </w:r>
@@ -2250,11 +2235,11 @@
         <w:pStyle w:val="Heading2"/>
         <w:jc w:val="both"/>
       </w:pPr>
-      <w:bookmarkStart w:id="6" w:name="_Toc470073399"/>
+      <w:bookmarkStart w:id="5" w:name="_Toc470073399"/>
       <w:r>
         <w:t>Purpose</w:t>
       </w:r>
-      <w:bookmarkEnd w:id="6"/>
+      <w:bookmarkEnd w:id="5"/>
     </w:p>
     <w:p>
       <w:pPr>
@@ -2272,11 +2257,9 @@
       <w:r>
         <w:t xml:space="preserve">give an overview of the configuration items of </w:t>
       </w:r>
-      <w:proofErr w:type="spellStart"/>
       <w:r>
         <w:t>BlueLib</w:t>
       </w:r>
-      <w:proofErr w:type="spellEnd"/>
       <w:r>
         <w:t xml:space="preserve"> Android</w:t>
       </w:r>
@@ -2298,11 +2281,11 @@
         <w:pStyle w:val="Heading2"/>
         <w:jc w:val="both"/>
       </w:pPr>
-      <w:bookmarkStart w:id="7" w:name="_Toc470073400"/>
+      <w:bookmarkStart w:id="6" w:name="_Toc470073400"/>
       <w:r>
         <w:t>Scope</w:t>
       </w:r>
-      <w:bookmarkEnd w:id="7"/>
+      <w:bookmarkEnd w:id="6"/>
     </w:p>
     <w:p>
       <w:pPr>
@@ -2340,13 +2323,8 @@
         </w:rPr>
         <w:t xml:space="preserve"> </w:t>
       </w:r>
-      <w:proofErr w:type="spellStart"/>
       <w:r>
-        <w:t>BlueLib</w:t>
-      </w:r>
-      <w:proofErr w:type="spellEnd"/>
-      <w:r>
-        <w:t xml:space="preserve"> Android</w:t>
+        <w:t>BlueLib Android</w:t>
       </w:r>
       <w:r>
         <w:rPr>
@@ -2388,11 +2366,11 @@
         <w:pStyle w:val="Heading2"/>
         <w:jc w:val="both"/>
       </w:pPr>
-      <w:bookmarkStart w:id="8" w:name="_Toc470073401"/>
+      <w:bookmarkStart w:id="7" w:name="_Toc470073401"/>
       <w:r>
         <w:t>References</w:t>
       </w:r>
-      <w:bookmarkEnd w:id="8"/>
+      <w:bookmarkEnd w:id="7"/>
     </w:p>
     <w:p>
       <w:pPr>
@@ -2623,24 +2601,24 @@
       <w:pPr>
         <w:pStyle w:val="Heading2"/>
       </w:pPr>
-      <w:bookmarkStart w:id="9" w:name="_Toc392688049"/>
-      <w:bookmarkStart w:id="10" w:name="_Toc417379734"/>
-      <w:bookmarkStart w:id="11" w:name="_Toc470073402"/>
+      <w:bookmarkStart w:id="8" w:name="_Toc392688049"/>
+      <w:bookmarkStart w:id="9" w:name="_Toc417379734"/>
+      <w:bookmarkStart w:id="10" w:name="_Toc470073402"/>
       <w:r>
         <w:t>Terminology</w:t>
       </w:r>
       <w:r>
         <w:t xml:space="preserve"> </w:t>
       </w:r>
+      <w:bookmarkEnd w:id="8"/>
       <w:bookmarkEnd w:id="9"/>
-      <w:bookmarkEnd w:id="10"/>
       <w:r>
         <w:t xml:space="preserve">&amp; </w:t>
       </w:r>
       <w:r>
         <w:t>Abbreviations</w:t>
       </w:r>
-      <w:bookmarkEnd w:id="11"/>
+      <w:bookmarkEnd w:id="10"/>
     </w:p>
     <w:p>
       <w:pPr>
@@ -2783,23 +2761,23 @@
           <w:i/>
         </w:rPr>
       </w:pPr>
-      <w:bookmarkStart w:id="12" w:name="_Toc442260271"/>
-      <w:bookmarkStart w:id="13" w:name="_Toc470073403"/>
+      <w:bookmarkStart w:id="11" w:name="_Toc442260271"/>
+      <w:bookmarkStart w:id="12" w:name="_Toc470073403"/>
       <w:r>
         <w:t>Configuration Status Accounting</w:t>
       </w:r>
+      <w:bookmarkEnd w:id="11"/>
       <w:bookmarkEnd w:id="12"/>
-      <w:bookmarkEnd w:id="13"/>
     </w:p>
     <w:p>
       <w:pPr>
         <w:pStyle w:val="Heading2"/>
       </w:pPr>
-      <w:bookmarkStart w:id="14" w:name="_Toc470073404"/>
+      <w:bookmarkStart w:id="13" w:name="_Toc470073404"/>
       <w:r>
         <w:t>Versions</w:t>
       </w:r>
-      <w:bookmarkEnd w:id="14"/>
+      <w:bookmarkEnd w:id="13"/>
     </w:p>
     <w:p>
       <w:pPr>
@@ -2817,13 +2795,8 @@
       <w:r>
         <w:t xml:space="preserve">the released version of </w:t>
       </w:r>
-      <w:proofErr w:type="spellStart"/>
       <w:r>
-        <w:t>BlueLib</w:t>
-      </w:r>
-      <w:proofErr w:type="spellEnd"/>
-      <w:r>
-        <w:t xml:space="preserve"> Android</w:t>
+        <w:t>BlueLib Android</w:t>
       </w:r>
       <w:r>
         <w:t xml:space="preserve"> including the versions of its </w:t>
@@ -2960,13 +2933,8 @@
             <w:pPr>
               <w:pStyle w:val="Text"/>
             </w:pPr>
-            <w:proofErr w:type="spellStart"/>
-            <w:r>
-              <w:t>BlueLib</w:t>
-            </w:r>
-            <w:proofErr w:type="spellEnd"/>
-            <w:r>
-              <w:t xml:space="preserve"> Android</w:t>
+            <w:r>
+              <w:t>BlueLib Android</w:t>
             </w:r>
           </w:p>
         </w:tc>
@@ -3193,18 +3161,13 @@
     <w:p>
       <w:pPr>
         <w:spacing w:after="0"/>
-        <w:rPr>
-          <w:i/>
-          <w:color w:val="000000" w:themeColor="text1"/>
-        </w:rPr>
       </w:pPr>
       <w:hyperlink r:id="rId12" w:history="1">
         <w:r>
           <w:rPr>
             <w:rStyle w:val="Hyperlink"/>
-            <w:i/>
           </w:rPr>
-          <w:t>https://bitbucket.atlas.philips.com/projects/EHSHN/repos/android-shinelib/browse/Source/ShineLib/shinelib/build.gradle?at=refs%2Ftags%2F2.0.3</w:t>
+          <w:t>https://bitbucket.atlas.philips.com/projects/EHSHN/repos/android-shinelib/browse/Source/ShineLib/shinelib/build.gradle?at=refs%2Fheads%2Frelease%2Fplatform_PI17.1</w:t>
         </w:r>
       </w:hyperlink>
     </w:p>
@@ -3216,6 +3179,8 @@
           <w:color w:val="000000" w:themeColor="text1"/>
         </w:rPr>
       </w:pPr>
+      <w:bookmarkStart w:id="14" w:name="_GoBack"/>
+      <w:bookmarkEnd w:id="14"/>
     </w:p>
     <w:p>
       <w:pPr>
@@ -3435,11 +3400,9 @@
             <w:pStyle w:val="Footer"/>
             <w:jc w:val="right"/>
           </w:pPr>
-          <w:proofErr w:type="spellStart"/>
           <w:r>
             <w:t>Modif.date</w:t>
           </w:r>
-          <w:proofErr w:type="spellEnd"/>
           <w:r>
             <w:t>:</w:t>
           </w:r>
@@ -3492,13 +3455,8 @@
           <w:r>
             <w:br/>
           </w:r>
-          <w:proofErr w:type="spellStart"/>
           <w:r>
-            <w:t>BlueLib</w:t>
-          </w:r>
-          <w:proofErr w:type="spellEnd"/>
-          <w:r>
-            <w:t xml:space="preserve"> Android</w:t>
+            <w:t>BlueLib Android</w:t>
           </w:r>
         </w:p>
       </w:tc>
@@ -3603,11 +3561,7 @@
             <w:pStyle w:val="Footer"/>
           </w:pPr>
           <w:r>
-            <w:t xml:space="preserve">Ernest </w:t>
-          </w:r>
-          <w:proofErr w:type="spellStart"/>
-          <w:r>
-            <w:t>A</w:t>
+            <w:t>Ernest A</w:t>
           </w:r>
           <w:r>
             <w:t>ngl</w:t>
@@ -3619,17 +3573,11 @@
             <w:t>è</w:t>
           </w:r>
           <w:r>
-            <w:t>s</w:t>
+            <w:t xml:space="preserve">s </w:t>
           </w:r>
-          <w:proofErr w:type="spellEnd"/>
-          <w:r>
-            <w:t xml:space="preserve"> </w:t>
-          </w:r>
-          <w:proofErr w:type="spellStart"/>
           <w:r>
             <w:t>Isern</w:t>
           </w:r>
-          <w:proofErr w:type="spellEnd"/>
         </w:p>
       </w:tc>
     </w:tr>
@@ -3764,7 +3712,7 @@
             <w:rPr>
               <w:noProof/>
             </w:rPr>
-            <w:t>1</w:t>
+            <w:t>5</w:t>
           </w:r>
           <w:r>
             <w:fldChar w:fldCharType="end"/>
@@ -3772,27 +3720,14 @@
           <w:r>
             <w:t xml:space="preserve"> of </w:t>
           </w:r>
-          <w:r>
-            <w:fldChar w:fldCharType="begin"/>
-          </w:r>
-          <w:r>
-            <w:instrText xml:space="preserve"> NUMPAGES  \* Arabic  \* MERGEFORMAT </w:instrText>
-          </w:r>
-          <w:r>
-            <w:fldChar w:fldCharType="separate"/>
-          </w:r>
-          <w:r>
-            <w:rPr>
-              <w:noProof/>
-            </w:rPr>
-            <w:t>6</w:t>
-          </w:r>
-          <w:r>
-            <w:rPr>
-              <w:noProof/>
-            </w:rPr>
-            <w:fldChar w:fldCharType="end"/>
-          </w:r>
+          <w:fldSimple w:instr=" NUMPAGES  \* Arabic  \* MERGEFORMAT ">
+            <w:r>
+              <w:rPr>
+                <w:noProof/>
+              </w:rPr>
+              <w:t>6</w:t>
+            </w:r>
+          </w:fldSimple>
         </w:p>
       </w:tc>
     </w:tr>
@@ -4000,23 +3935,13 @@
             <w:br/>
             <w:t xml:space="preserve">Product: </w:t>
           </w:r>
-          <w:proofErr w:type="spellStart"/>
           <w:r>
             <w:rPr>
               <w:b/>
               <w:sz w:val="32"/>
               <w:szCs w:val="32"/>
             </w:rPr>
-            <w:t>BlueLib</w:t>
-          </w:r>
-          <w:proofErr w:type="spellEnd"/>
-          <w:r>
-            <w:rPr>
-              <w:b/>
-              <w:sz w:val="32"/>
-              <w:szCs w:val="32"/>
-            </w:rPr>
-            <w:t xml:space="preserve"> Android</w:t>
+            <w:t>BlueLib Android</w:t>
           </w:r>
         </w:p>
       </w:tc>
@@ -7699,7 +7624,7 @@
 </file>
 
 <file path=customXml/itemProps5.xml><?xml version="1.0" encoding="utf-8"?>
-<ds:datastoreItem xmlns:ds="http://schemas.openxmlformats.org/officeDocument/2006/customXml" ds:itemID="{7798F575-C0FD-6748-9D62-2EF5F242DEB9}">
+<ds:datastoreItem xmlns:ds="http://schemas.openxmlformats.org/officeDocument/2006/customXml" ds:itemID="{2B29E941-50FA-3C42-AFEE-94CF7B5F2B1F}">
   <ds:schemaRefs>
     <ds:schemaRef ds:uri="http://schemas.openxmlformats.org/officeDocument/2006/bibliography"/>
   </ds:schemaRefs>

</xml_diff>

<commit_message>
Configuration Items document update
</commit_message>
<xml_diff>
--- a/Documents/External/Configuration Items BlueLib Android_JaiVis_20161122_01V01.docx
+++ b/Documents/External/Configuration Items BlueLib Android_JaiVis_20161122_01V01.docx
@@ -1040,6 +1040,126 @@
                 <w:rFonts w:eastAsia="Calibri" w:cs="Arial"/>
               </w:rPr>
               <w:t>New release</w:t>
+            </w:r>
+          </w:p>
+        </w:tc>
+      </w:tr>
+      <w:tr>
+        <w:trPr>
+          <w:trHeight w:val="454"/>
+        </w:trPr>
+        <w:tc>
+          <w:tcPr>
+            <w:tcW w:w="1129" w:type="dxa"/>
+          </w:tcPr>
+          <w:p>
+            <w:pPr>
+              <w:tabs>
+                <w:tab w:val="center" w:pos="4680"/>
+                <w:tab w:val="right" w:pos="9360"/>
+              </w:tabs>
+              <w:spacing w:after="0"/>
+              <w:rPr>
+                <w:rFonts w:eastAsia="Calibri" w:cs="Arial"/>
+              </w:rPr>
+            </w:pPr>
+            <w:r>
+              <w:rPr>
+                <w:rFonts w:eastAsia="Calibri" w:cs="Arial"/>
+              </w:rPr>
+              <w:t>1.2</w:t>
+            </w:r>
+          </w:p>
+        </w:tc>
+        <w:tc>
+          <w:tcPr>
+            <w:tcW w:w="1985" w:type="dxa"/>
+          </w:tcPr>
+          <w:p>
+            <w:pPr>
+              <w:tabs>
+                <w:tab w:val="center" w:pos="4680"/>
+                <w:tab w:val="right" w:pos="9360"/>
+              </w:tabs>
+              <w:spacing w:after="0"/>
+              <w:rPr>
+                <w:rFonts w:eastAsia="Calibri" w:cs="Arial"/>
+              </w:rPr>
+            </w:pPr>
+            <w:r>
+              <w:rPr>
+                <w:rFonts w:eastAsia="Calibri" w:cs="Arial"/>
+              </w:rPr>
+              <w:t>2017-Jul-14</w:t>
+            </w:r>
+          </w:p>
+        </w:tc>
+        <w:tc>
+          <w:tcPr>
+            <w:tcW w:w="1134" w:type="dxa"/>
+          </w:tcPr>
+          <w:p>
+            <w:pPr>
+              <w:tabs>
+                <w:tab w:val="center" w:pos="4680"/>
+                <w:tab w:val="right" w:pos="9360"/>
+              </w:tabs>
+              <w:spacing w:after="0"/>
+              <w:rPr>
+                <w:rFonts w:eastAsia="Calibri" w:cs="Arial"/>
+              </w:rPr>
+            </w:pPr>
+            <w:r>
+              <w:rPr>
+                <w:rFonts w:eastAsia="Calibri" w:cs="Arial"/>
+              </w:rPr>
+              <w:t>Jaime Visser</w:t>
+            </w:r>
+          </w:p>
+        </w:tc>
+        <w:tc>
+          <w:tcPr>
+            <w:tcW w:w="2977" w:type="dxa"/>
+          </w:tcPr>
+          <w:p>
+            <w:pPr>
+              <w:tabs>
+                <w:tab w:val="center" w:pos="4680"/>
+                <w:tab w:val="right" w:pos="9360"/>
+              </w:tabs>
+              <w:spacing w:after="0"/>
+              <w:rPr>
+                <w:rFonts w:eastAsia="Calibri" w:cs="Arial"/>
+              </w:rPr>
+            </w:pPr>
+            <w:r>
+              <w:rPr>
+                <w:rFonts w:eastAsia="Calibri" w:cs="Arial"/>
+              </w:rPr>
+              <w:t>Update version number</w:t>
+            </w:r>
+          </w:p>
+        </w:tc>
+        <w:tc>
+          <w:tcPr>
+            <w:tcW w:w="2393" w:type="dxa"/>
+          </w:tcPr>
+          <w:p>
+            <w:pPr>
+              <w:tabs>
+                <w:tab w:val="center" w:pos="4680"/>
+                <w:tab w:val="right" w:pos="9360"/>
+              </w:tabs>
+              <w:spacing w:after="0"/>
+              <w:rPr>
+                <w:rFonts w:eastAsia="Calibri" w:cs="Arial"/>
+              </w:rPr>
+            </w:pPr>
+            <w:r>
+              <w:rPr>
+                <w:rFonts w:eastAsia="Calibri" w:cs="Arial"/>
+              </w:rPr>
+              <w:t>Platform 2.2.0 release</w:t>
             </w:r>
           </w:p>
         </w:tc>
@@ -2962,17 +3082,10 @@
               <w:pStyle w:val="Text"/>
             </w:pPr>
             <w:r>
-              <w:t>2.</w:t>
-            </w:r>
-            <w:r>
-              <w:t>3</w:t>
-            </w:r>
-            <w:r>
-              <w:t>.</w:t>
-            </w:r>
-            <w:r>
-              <w:t>2</w:t>
-            </w:r>
+              <w:t>3.1.0</w:t>
+            </w:r>
+            <w:bookmarkStart w:id="14" w:name="_GoBack"/>
+            <w:bookmarkEnd w:id="14"/>
           </w:p>
         </w:tc>
         <w:tc>
@@ -3167,7 +3280,7 @@
           <w:rPr>
             <w:rStyle w:val="Hyperlink"/>
           </w:rPr>
-          <w:t>https://bitbucket.atlas.philips.com/projects/EHSHN/repos/android-shinelib/browse/Source/ShineLib/shinelib/build.gradle?at=refs%2Fheads%2Frelease%2Fplatform_PI17.1</w:t>
+          <w:t>https://bitbucket.atlas.philips.com/projects/EHSHN/repos/android-shinelib/browse/Source/ShineLib/shinelib/build.gradle?at=refs%2Fheads%2Frelease%2Fplatform_2.2.0</w:t>
         </w:r>
       </w:hyperlink>
     </w:p>
@@ -3179,8 +3292,6 @@
           <w:color w:val="000000" w:themeColor="text1"/>
         </w:rPr>
       </w:pPr>
-      <w:bookmarkStart w:id="14" w:name="_GoBack"/>
-      <w:bookmarkEnd w:id="14"/>
     </w:p>
     <w:p>
       <w:pPr>
@@ -3519,8 +3630,13 @@
             <w:pStyle w:val="Footer"/>
           </w:pPr>
           <w:r>
-            <w:t>1.1</w:t>
+            <w:t>1.2</w:t>
           </w:r>
+        </w:p>
+        <w:p>
+          <w:pPr>
+            <w:pStyle w:val="Footer"/>
+          </w:pPr>
         </w:p>
       </w:tc>
       <w:tc>
@@ -3720,14 +3836,27 @@
           <w:r>
             <w:t xml:space="preserve"> of </w:t>
           </w:r>
-          <w:fldSimple w:instr=" NUMPAGES  \* Arabic  \* MERGEFORMAT ">
-            <w:r>
-              <w:rPr>
-                <w:noProof/>
-              </w:rPr>
-              <w:t>6</w:t>
-            </w:r>
-          </w:fldSimple>
+          <w:r>
+            <w:fldChar w:fldCharType="begin"/>
+          </w:r>
+          <w:r>
+            <w:instrText xml:space="preserve"> NUMPAGES  \* Arabic  \* MERGEFORMAT </w:instrText>
+          </w:r>
+          <w:r>
+            <w:fldChar w:fldCharType="separate"/>
+          </w:r>
+          <w:r>
+            <w:rPr>
+              <w:noProof/>
+            </w:rPr>
+            <w:t>6</w:t>
+          </w:r>
+          <w:r>
+            <w:rPr>
+              <w:noProof/>
+            </w:rPr>
+            <w:fldChar w:fldCharType="end"/>
+          </w:r>
         </w:p>
       </w:tc>
     </w:tr>
@@ -7624,7 +7753,7 @@
 </file>
 
 <file path=customXml/itemProps5.xml><?xml version="1.0" encoding="utf-8"?>
-<ds:datastoreItem xmlns:ds="http://schemas.openxmlformats.org/officeDocument/2006/customXml" ds:itemID="{2B29E941-50FA-3C42-AFEE-94CF7B5F2B1F}">
+<ds:datastoreItem xmlns:ds="http://schemas.openxmlformats.org/officeDocument/2006/customXml" ds:itemID="{1D1D28C7-D4DB-CF45-9D7A-B5EF2804150D}">
   <ds:schemaRefs>
     <ds:schemaRef ds:uri="http://schemas.openxmlformats.org/officeDocument/2006/bibliography"/>
   </ds:schemaRefs>

</xml_diff>

<commit_message>
Approved versions of config items documents
</commit_message>
<xml_diff>
--- a/Documents/External/Configuration Items BlueLib Android_JaiVis_20161122_01V01.docx
+++ b/Documents/External/Configuration Items BlueLib Android_JaiVis_20161122_01V01.docx
@@ -1137,6 +1137,132 @@
                 <w:rFonts w:eastAsia="Calibri" w:cs="Arial"/>
               </w:rPr>
               <w:t>Update version number</w:t>
+            </w:r>
+          </w:p>
+        </w:tc>
+        <w:tc>
+          <w:tcPr>
+            <w:tcW w:w="2393" w:type="dxa"/>
+          </w:tcPr>
+          <w:p>
+            <w:pPr>
+              <w:tabs>
+                <w:tab w:val="center" w:pos="4680"/>
+                <w:tab w:val="right" w:pos="9360"/>
+              </w:tabs>
+              <w:spacing w:after="0"/>
+              <w:rPr>
+                <w:rFonts w:eastAsia="Calibri" w:cs="Arial"/>
+              </w:rPr>
+            </w:pPr>
+            <w:r>
+              <w:rPr>
+                <w:rFonts w:eastAsia="Calibri" w:cs="Arial"/>
+              </w:rPr>
+              <w:t>Platform 2.2.0 release</w:t>
+            </w:r>
+          </w:p>
+        </w:tc>
+      </w:tr>
+      <w:tr>
+        <w:trPr>
+          <w:trHeight w:val="454"/>
+        </w:trPr>
+        <w:tc>
+          <w:tcPr>
+            <w:tcW w:w="1129" w:type="dxa"/>
+          </w:tcPr>
+          <w:p>
+            <w:pPr>
+              <w:tabs>
+                <w:tab w:val="center" w:pos="4680"/>
+                <w:tab w:val="right" w:pos="9360"/>
+              </w:tabs>
+              <w:spacing w:after="0"/>
+              <w:rPr>
+                <w:rFonts w:eastAsia="Calibri" w:cs="Arial"/>
+              </w:rPr>
+            </w:pPr>
+            <w:r>
+              <w:rPr>
+                <w:rFonts w:eastAsia="Calibri" w:cs="Arial"/>
+              </w:rPr>
+              <w:t>2.0</w:t>
+            </w:r>
+          </w:p>
+        </w:tc>
+        <w:tc>
+          <w:tcPr>
+            <w:tcW w:w="1985" w:type="dxa"/>
+          </w:tcPr>
+          <w:p>
+            <w:pPr>
+              <w:tabs>
+                <w:tab w:val="center" w:pos="4680"/>
+                <w:tab w:val="right" w:pos="9360"/>
+              </w:tabs>
+              <w:spacing w:after="0"/>
+              <w:rPr>
+                <w:rFonts w:eastAsia="Calibri" w:cs="Arial"/>
+              </w:rPr>
+            </w:pPr>
+            <w:r>
+              <w:rPr>
+                <w:rFonts w:eastAsia="Calibri" w:cs="Arial"/>
+              </w:rPr>
+              <w:t>2017-Jul-</w:t>
+            </w:r>
+            <w:r>
+              <w:rPr>
+                <w:rFonts w:eastAsia="Calibri" w:cs="Arial"/>
+              </w:rPr>
+              <w:t>21</w:t>
+            </w:r>
+          </w:p>
+        </w:tc>
+        <w:tc>
+          <w:tcPr>
+            <w:tcW w:w="1134" w:type="dxa"/>
+          </w:tcPr>
+          <w:p>
+            <w:pPr>
+              <w:tabs>
+                <w:tab w:val="center" w:pos="4680"/>
+                <w:tab w:val="right" w:pos="9360"/>
+              </w:tabs>
+              <w:spacing w:after="0"/>
+              <w:rPr>
+                <w:rFonts w:eastAsia="Calibri" w:cs="Arial"/>
+              </w:rPr>
+            </w:pPr>
+            <w:r>
+              <w:rPr>
+                <w:rFonts w:eastAsia="Calibri" w:cs="Arial"/>
+              </w:rPr>
+              <w:t>Jaime Visser</w:t>
+            </w:r>
+          </w:p>
+        </w:tc>
+        <w:tc>
+          <w:tcPr>
+            <w:tcW w:w="2977" w:type="dxa"/>
+          </w:tcPr>
+          <w:p>
+            <w:pPr>
+              <w:tabs>
+                <w:tab w:val="center" w:pos="4680"/>
+                <w:tab w:val="right" w:pos="9360"/>
+              </w:tabs>
+              <w:spacing w:after="0"/>
+              <w:rPr>
+                <w:rFonts w:eastAsia="Calibri" w:cs="Arial"/>
+              </w:rPr>
+            </w:pPr>
+            <w:r>
+              <w:rPr>
+                <w:rFonts w:eastAsia="Calibri" w:cs="Arial"/>
+              </w:rPr>
+              <w:t>Change to approved after review</w:t>
             </w:r>
           </w:p>
         </w:tc>
@@ -3555,10 +3681,8 @@
             <w:t>-</w:t>
           </w:r>
           <w:r>
-            <w:t>14</w:t>
+            <w:t>21</w:t>
           </w:r>
-          <w:bookmarkStart w:id="15" w:name="_GoBack"/>
-          <w:bookmarkEnd w:id="15"/>
         </w:p>
       </w:tc>
       <w:tc>
@@ -3643,7 +3767,7 @@
             <w:pStyle w:val="Footer"/>
           </w:pPr>
           <w:r>
-            <w:t>1.2</w:t>
+            <w:t>2.0</w:t>
           </w:r>
         </w:p>
         <w:p>
@@ -3739,8 +3863,10 @@
             <w:pStyle w:val="Footer"/>
           </w:pPr>
           <w:r>
-            <w:t>draft</w:t>
+            <w:t>Approved</w:t>
           </w:r>
+          <w:bookmarkStart w:id="15" w:name="_GoBack"/>
+          <w:bookmarkEnd w:id="15"/>
         </w:p>
       </w:tc>
       <w:tc>
@@ -3841,7 +3967,7 @@
             <w:rPr>
               <w:noProof/>
             </w:rPr>
-            <w:t>1</w:t>
+            <w:t>2</w:t>
           </w:r>
           <w:r>
             <w:fldChar w:fldCharType="end"/>
@@ -3849,14 +3975,27 @@
           <w:r>
             <w:t xml:space="preserve"> of </w:t>
           </w:r>
-          <w:fldSimple w:instr=" NUMPAGES  \* Arabic  \* MERGEFORMAT ">
-            <w:r>
-              <w:rPr>
-                <w:noProof/>
-              </w:rPr>
-              <w:t>6</w:t>
-            </w:r>
-          </w:fldSimple>
+          <w:r>
+            <w:fldChar w:fldCharType="begin"/>
+          </w:r>
+          <w:r>
+            <w:instrText xml:space="preserve"> NUMPAGES  \* Arabic  \* MERGEFORMAT </w:instrText>
+          </w:r>
+          <w:r>
+            <w:fldChar w:fldCharType="separate"/>
+          </w:r>
+          <w:r>
+            <w:rPr>
+              <w:noProof/>
+            </w:rPr>
+            <w:t>6</w:t>
+          </w:r>
+          <w:r>
+            <w:rPr>
+              <w:noProof/>
+            </w:rPr>
+            <w:fldChar w:fldCharType="end"/>
+          </w:r>
         </w:p>
       </w:tc>
     </w:tr>
@@ -7773,7 +7912,7 @@
 </file>
 
 <file path=customXml/itemProps5.xml><?xml version="1.0" encoding="utf-8"?>
-<ds:datastoreItem xmlns:ds="http://schemas.openxmlformats.org/officeDocument/2006/customXml" ds:itemID="{7C6D6B89-BA48-EB46-B617-0B99E34F0E33}">
+<ds:datastoreItem xmlns:ds="http://schemas.openxmlformats.org/officeDocument/2006/customXml" ds:itemID="{27530B8D-9F7A-1446-9DFC-076A722E549B}">
   <ds:schemaRefs>
     <ds:schemaRef ds:uri="http://schemas.openxmlformats.org/officeDocument/2006/bibliography"/>
   </ds:schemaRefs>

</xml_diff>